<commit_message>
Añado memoria y ya está finalizada y pequeños cambios
</commit_message>
<xml_diff>
--- a/Documentacion/2DAW_-MemoriaJoan.docx
+++ b/Documentacion/2DAW_-MemoriaJoan.docx
@@ -698,7 +698,7 @@
                                 <w:szCs w:val="56"/>
                               </w:rPr>
                             </w:pPr>
-                            <w:bookmarkStart w:id="4" w:name="_Toc166705923"/>
+                            <w:bookmarkStart w:id="4" w:name="_Toc166795923"/>
                             <w:r>
                               <w:rPr>
                                 <w:rFonts w:cs="Arial"/>
@@ -726,6 +726,7 @@
                               </w:rPr>
                             </w:pPr>
                             <w:bookmarkStart w:id="5" w:name="_Toc166705924"/>
+                            <w:bookmarkStart w:id="6" w:name="_Toc166795924"/>
                             <w:r>
                               <w:rPr>
                                 <w:rFonts w:cs="Arial"/>
@@ -747,6 +748,7 @@
                               <w:t xml:space="preserve"> DE</w:t>
                             </w:r>
                             <w:bookmarkEnd w:id="5"/>
+                            <w:bookmarkEnd w:id="6"/>
                           </w:p>
                           <w:p>
                             <w:pPr>
@@ -762,7 +764,8 @@
                                 <w:szCs w:val="56"/>
                               </w:rPr>
                             </w:pPr>
-                            <w:bookmarkStart w:id="6" w:name="_Toc166705925"/>
+                            <w:bookmarkStart w:id="7" w:name="_Toc166705925"/>
+                            <w:bookmarkStart w:id="8" w:name="_Toc166795925"/>
                             <w:r>
                               <w:rPr>
                                 <w:rFonts w:cs="Arial"/>
@@ -773,7 +776,8 @@
                               </w:rPr>
                               <w:t>APLICACIONES WEB</w:t>
                             </w:r>
-                            <w:bookmarkEnd w:id="6"/>
+                            <w:bookmarkEnd w:id="7"/>
+                            <w:bookmarkEnd w:id="8"/>
                           </w:p>
                           <w:p>
                             <w:pPr>
@@ -787,7 +791,8 @@
                                 <w:szCs w:val="56"/>
                               </w:rPr>
                             </w:pPr>
-                            <w:bookmarkStart w:id="7" w:name="_Toc166705926"/>
+                            <w:bookmarkStart w:id="9" w:name="_Toc166705926"/>
+                            <w:bookmarkStart w:id="10" w:name="_Toc166795926"/>
                             <w:r>
                               <w:rPr>
                                 <w:rFonts w:cs="Arial"/>
@@ -798,7 +803,8 @@
                               </w:rPr>
                               <w:t>ONLINE</w:t>
                             </w:r>
-                            <w:bookmarkEnd w:id="7"/>
+                            <w:bookmarkEnd w:id="9"/>
+                            <w:bookmarkEnd w:id="10"/>
                           </w:p>
                           <w:p>
                             <w:pPr>
@@ -1052,7 +1058,7 @@
                           <w:szCs w:val="56"/>
                         </w:rPr>
                       </w:pPr>
-                      <w:bookmarkStart w:id="8" w:name="_Toc166705923"/>
+                      <w:bookmarkStart w:id="11" w:name="_Toc166795923"/>
                       <w:r>
                         <w:rPr>
                           <w:rFonts w:cs="Arial"/>
@@ -1063,7 +1069,7 @@
                         </w:rPr>
                         <w:t>CFGS</w:t>
                       </w:r>
-                      <w:bookmarkEnd w:id="8"/>
+                      <w:bookmarkEnd w:id="11"/>
                     </w:p>
                     <w:p>
                       <w:pPr>
@@ -1079,7 +1085,8 @@
                           <w:szCs w:val="56"/>
                         </w:rPr>
                       </w:pPr>
-                      <w:bookmarkStart w:id="9" w:name="_Toc166705924"/>
+                      <w:bookmarkStart w:id="12" w:name="_Toc166705924"/>
+                      <w:bookmarkStart w:id="13" w:name="_Toc166795924"/>
                       <w:r>
                         <w:rPr>
                           <w:rFonts w:cs="Arial"/>
@@ -1100,7 +1107,8 @@
                         </w:rPr>
                         <w:t xml:space="preserve"> DE</w:t>
                       </w:r>
-                      <w:bookmarkEnd w:id="9"/>
+                      <w:bookmarkEnd w:id="12"/>
+                      <w:bookmarkEnd w:id="13"/>
                     </w:p>
                     <w:p>
                       <w:pPr>
@@ -1116,7 +1124,8 @@
                           <w:szCs w:val="56"/>
                         </w:rPr>
                       </w:pPr>
-                      <w:bookmarkStart w:id="10" w:name="_Toc166705925"/>
+                      <w:bookmarkStart w:id="14" w:name="_Toc166705925"/>
+                      <w:bookmarkStart w:id="15" w:name="_Toc166795925"/>
                       <w:r>
                         <w:rPr>
                           <w:rFonts w:cs="Arial"/>
@@ -1127,7 +1136,8 @@
                         </w:rPr>
                         <w:t>APLICACIONES WEB</w:t>
                       </w:r>
-                      <w:bookmarkEnd w:id="10"/>
+                      <w:bookmarkEnd w:id="14"/>
+                      <w:bookmarkEnd w:id="15"/>
                     </w:p>
                     <w:p>
                       <w:pPr>
@@ -1141,7 +1151,8 @@
                           <w:szCs w:val="56"/>
                         </w:rPr>
                       </w:pPr>
-                      <w:bookmarkStart w:id="11" w:name="_Toc166705926"/>
+                      <w:bookmarkStart w:id="16" w:name="_Toc166705926"/>
+                      <w:bookmarkStart w:id="17" w:name="_Toc166795926"/>
                       <w:r>
                         <w:rPr>
                           <w:rFonts w:cs="Arial"/>
@@ -1152,7 +1163,8 @@
                         </w:rPr>
                         <w:t>ONLINE</w:t>
                       </w:r>
-                      <w:bookmarkEnd w:id="11"/>
+                      <w:bookmarkEnd w:id="16"/>
+                      <w:bookmarkEnd w:id="17"/>
                     </w:p>
                     <w:p>
                       <w:pPr>
@@ -1444,6 +1456,7 @@
                                 <w:color w:val="FFFFFF" w:themeColor="background1"/>
                               </w:rPr>
                             </w:pPr>
+                            <w:proofErr w:type="spellStart"/>
                             <w:r>
                               <w:rPr>
                                 <w:b/>
@@ -1451,8 +1464,29 @@
                                 <w:sz w:val="32"/>
                                 <w:szCs w:val="32"/>
                               </w:rPr>
-                              <w:t>Proyecto Final de Ciclo</w:t>
+                              <w:t>Proyecto</w:t>
                             </w:r>
+                            <w:proofErr w:type="spellEnd"/>
+                            <w:r>
+                              <w:rPr>
+                                <w:b/>
+                                <w:color w:val="FFFFFF" w:themeColor="background1"/>
+                                <w:sz w:val="32"/>
+                                <w:szCs w:val="32"/>
+                              </w:rPr>
+                              <w:t xml:space="preserve"> Final de </w:t>
+                            </w:r>
+                            <w:proofErr w:type="spellStart"/>
+                            <w:r>
+                              <w:rPr>
+                                <w:b/>
+                                <w:color w:val="FFFFFF" w:themeColor="background1"/>
+                                <w:sz w:val="32"/>
+                                <w:szCs w:val="32"/>
+                              </w:rPr>
+                              <w:t>Ciclo</w:t>
+                            </w:r>
+                            <w:proofErr w:type="spellEnd"/>
                             <w:r>
                               <w:rPr>
                                 <w:b/>
@@ -1495,6 +1529,7 @@
                           <w:color w:val="FFFFFF" w:themeColor="background1"/>
                         </w:rPr>
                       </w:pPr>
+                      <w:proofErr w:type="spellStart"/>
                       <w:r>
                         <w:rPr>
                           <w:b/>
@@ -1502,8 +1537,29 @@
                           <w:sz w:val="32"/>
                           <w:szCs w:val="32"/>
                         </w:rPr>
-                        <w:t>Proyecto Final de Ciclo</w:t>
+                        <w:t>Proyecto</w:t>
                       </w:r>
+                      <w:proofErr w:type="spellEnd"/>
+                      <w:r>
+                        <w:rPr>
+                          <w:b/>
+                          <w:color w:val="FFFFFF" w:themeColor="background1"/>
+                          <w:sz w:val="32"/>
+                          <w:szCs w:val="32"/>
+                        </w:rPr>
+                        <w:t xml:space="preserve"> Final de </w:t>
+                      </w:r>
+                      <w:proofErr w:type="spellStart"/>
+                      <w:r>
+                        <w:rPr>
+                          <w:b/>
+                          <w:color w:val="FFFFFF" w:themeColor="background1"/>
+                          <w:sz w:val="32"/>
+                          <w:szCs w:val="32"/>
+                        </w:rPr>
+                        <w:t>Ciclo</w:t>
+                      </w:r>
+                      <w:proofErr w:type="spellEnd"/>
                       <w:r>
                         <w:rPr>
                           <w:b/>
@@ -1522,7 +1578,7 @@
       </w:r>
     </w:p>
     <w:p>
-      <w:bookmarkStart w:id="12" w:name="_Hlk164960215"/>
+      <w:bookmarkStart w:id="18" w:name="_Hlk164960215"/>
       <w:r>
         <w:rPr>
           <w:noProof/>
@@ -1604,8 +1660,8 @@
                                 <w:szCs w:val="26"/>
                               </w:rPr>
                             </w:pPr>
-                            <w:bookmarkStart w:id="13" w:name="_Toc527374211"/>
-                            <w:bookmarkStart w:id="14" w:name="_Toc528691950"/>
+                            <w:bookmarkStart w:id="19" w:name="_Toc527374211"/>
+                            <w:bookmarkStart w:id="20" w:name="_Toc528691950"/>
                             <w:r>
                               <w:rPr>
                                 <w:b/>
@@ -1615,8 +1671,8 @@
                               </w:rPr>
                               <w:t xml:space="preserve">Apellidos y nombre del autor/a: </w:t>
                             </w:r>
-                            <w:bookmarkEnd w:id="13"/>
-                            <w:bookmarkEnd w:id="14"/>
+                            <w:bookmarkEnd w:id="19"/>
+                            <w:bookmarkEnd w:id="20"/>
                             <w:r>
                               <w:rPr>
                                 <w:b/>
@@ -1912,8 +1968,8 @@
                           <w:szCs w:val="26"/>
                         </w:rPr>
                       </w:pPr>
-                      <w:bookmarkStart w:id="15" w:name="_Toc527374211"/>
-                      <w:bookmarkStart w:id="16" w:name="_Toc528691950"/>
+                      <w:bookmarkStart w:id="21" w:name="_Toc527374211"/>
+                      <w:bookmarkStart w:id="22" w:name="_Toc528691950"/>
                       <w:r>
                         <w:rPr>
                           <w:b/>
@@ -1923,8 +1979,8 @@
                         </w:rPr>
                         <w:t xml:space="preserve">Apellidos y nombre del autor/a: </w:t>
                       </w:r>
-                      <w:bookmarkEnd w:id="15"/>
-                      <w:bookmarkEnd w:id="16"/>
+                      <w:bookmarkEnd w:id="21"/>
+                      <w:bookmarkEnd w:id="22"/>
                       <w:r>
                         <w:rPr>
                           <w:b/>
@@ -2173,7 +2229,7 @@
           </mc:Fallback>
         </mc:AlternateContent>
       </w:r>
-      <w:bookmarkEnd w:id="12"/>
+      <w:bookmarkEnd w:id="18"/>
     </w:p>
     <w:p>
       <w:pPr>
@@ -2251,12 +2307,28 @@
                                 <w:color w:val="FFFFFF" w:themeColor="background1"/>
                               </w:rPr>
                             </w:pPr>
+                            <w:proofErr w:type="spellStart"/>
                             <w:r>
                               <w:rPr>
                                 <w:color w:val="FFFFFF" w:themeColor="background1"/>
                               </w:rPr>
-                              <w:t>Programing Learning</w:t>
+                              <w:t>Programing</w:t>
                             </w:r>
+                            <w:proofErr w:type="spellEnd"/>
+                            <w:r>
+                              <w:rPr>
+                                <w:color w:val="FFFFFF" w:themeColor="background1"/>
+                              </w:rPr>
+                              <w:t xml:space="preserve"> </w:t>
+                            </w:r>
+                            <w:proofErr w:type="spellStart"/>
+                            <w:r>
+                              <w:rPr>
+                                <w:color w:val="FFFFFF" w:themeColor="background1"/>
+                              </w:rPr>
+                              <w:t>Learning</w:t>
+                            </w:r>
+                            <w:proofErr w:type="spellEnd"/>
                           </w:p>
                           <w:p>
                             <w:pPr>
@@ -2304,12 +2376,28 @@
                           <w:color w:val="FFFFFF" w:themeColor="background1"/>
                         </w:rPr>
                       </w:pPr>
+                      <w:proofErr w:type="spellStart"/>
                       <w:r>
                         <w:rPr>
                           <w:color w:val="FFFFFF" w:themeColor="background1"/>
                         </w:rPr>
-                        <w:t>Programing Learning</w:t>
+                        <w:t>Programing</w:t>
                       </w:r>
+                      <w:proofErr w:type="spellEnd"/>
+                      <w:r>
+                        <w:rPr>
+                          <w:color w:val="FFFFFF" w:themeColor="background1"/>
+                        </w:rPr>
+                        <w:t xml:space="preserve"> </w:t>
+                      </w:r>
+                      <w:proofErr w:type="spellStart"/>
+                      <w:r>
+                        <w:rPr>
+                          <w:color w:val="FFFFFF" w:themeColor="background1"/>
+                        </w:rPr>
+                        <w:t>Learning</w:t>
+                      </w:r>
+                      <w:proofErr w:type="spellEnd"/>
                     </w:p>
                     <w:p>
                       <w:pPr>
@@ -2404,14 +2492,14 @@
           <w:r>
             <w:fldChar w:fldCharType="separate"/>
           </w:r>
-          <w:hyperlink w:anchor="_Toc166705923" w:history="1">
+          <w:hyperlink w:anchor="_Toc166795923" w:history="1">
             <w:r>
               <w:rPr>
                 <w:rStyle w:val="Hipervnculo"/>
                 <w:rFonts w:cs="Arial"/>
                 <w:noProof/>
               </w:rPr>
-              <w:t>Portada</w:t>
+              <w:t>CFGS</w:t>
             </w:r>
             <w:r>
               <w:rPr>
@@ -2432,7 +2520,7 @@
                 <w:noProof/>
                 <w:webHidden/>
               </w:rPr>
-              <w:instrText xml:space="preserve"> PAGEREF _Toc166705923 \h </w:instrText>
+              <w:instrText xml:space="preserve"> PAGEREF _Toc166795923 \h </w:instrText>
             </w:r>
             <w:r>
               <w:rPr>
@@ -2478,10 +2566,232 @@
               <w14:ligatures w14:val="standardContextual"/>
             </w:rPr>
           </w:pPr>
-          <w:hyperlink w:anchor="_Toc166705927" w:history="1">
+          <w:hyperlink w:anchor="_Toc166795924" w:history="1">
             <w:r>
               <w:rPr>
                 <w:rStyle w:val="Hipervnculo"/>
+                <w:rFonts w:cs="Arial"/>
+                <w:noProof/>
+              </w:rPr>
+              <w:t>DESARROLLO DE</w:t>
+            </w:r>
+            <w:r>
+              <w:rPr>
+                <w:noProof/>
+                <w:webHidden/>
+              </w:rPr>
+              <w:tab/>
+            </w:r>
+            <w:r>
+              <w:rPr>
+                <w:noProof/>
+                <w:webHidden/>
+              </w:rPr>
+              <w:fldChar w:fldCharType="begin"/>
+            </w:r>
+            <w:r>
+              <w:rPr>
+                <w:noProof/>
+                <w:webHidden/>
+              </w:rPr>
+              <w:instrText xml:space="preserve"> PAGEREF _Toc166795924 \h </w:instrText>
+            </w:r>
+            <w:r>
+              <w:rPr>
+                <w:noProof/>
+                <w:webHidden/>
+              </w:rPr>
+            </w:r>
+            <w:r>
+              <w:rPr>
+                <w:noProof/>
+                <w:webHidden/>
+              </w:rPr>
+              <w:fldChar w:fldCharType="separate"/>
+            </w:r>
+            <w:r>
+              <w:rPr>
+                <w:noProof/>
+                <w:webHidden/>
+              </w:rPr>
+              <w:t>1</w:t>
+            </w:r>
+            <w:r>
+              <w:rPr>
+                <w:noProof/>
+                <w:webHidden/>
+              </w:rPr>
+              <w:fldChar w:fldCharType="end"/>
+            </w:r>
+          </w:hyperlink>
+        </w:p>
+        <w:p>
+          <w:pPr>
+            <w:pStyle w:val="TDC1"/>
+            <w:rPr>
+              <w:rFonts w:eastAsiaTheme="minorEastAsia" w:cstheme="minorBidi"/>
+              <w:b w:val="0"/>
+              <w:bCs w:val="0"/>
+              <w:i w:val="0"/>
+              <w:iCs w:val="0"/>
+              <w:noProof/>
+              <w:kern w:val="2"/>
+              <w:lang w:eastAsia="es-ES"/>
+              <w14:ligatures w14:val="standardContextual"/>
+            </w:rPr>
+          </w:pPr>
+          <w:hyperlink w:anchor="_Toc166795925" w:history="1">
+            <w:r>
+              <w:rPr>
+                <w:rStyle w:val="Hipervnculo"/>
+                <w:rFonts w:cs="Arial"/>
+                <w:noProof/>
+              </w:rPr>
+              <w:t>APLICACIONES WEB</w:t>
+            </w:r>
+            <w:r>
+              <w:rPr>
+                <w:noProof/>
+                <w:webHidden/>
+              </w:rPr>
+              <w:tab/>
+            </w:r>
+            <w:r>
+              <w:rPr>
+                <w:noProof/>
+                <w:webHidden/>
+              </w:rPr>
+              <w:fldChar w:fldCharType="begin"/>
+            </w:r>
+            <w:r>
+              <w:rPr>
+                <w:noProof/>
+                <w:webHidden/>
+              </w:rPr>
+              <w:instrText xml:space="preserve"> PAGEREF _Toc166795925 \h </w:instrText>
+            </w:r>
+            <w:r>
+              <w:rPr>
+                <w:noProof/>
+                <w:webHidden/>
+              </w:rPr>
+            </w:r>
+            <w:r>
+              <w:rPr>
+                <w:noProof/>
+                <w:webHidden/>
+              </w:rPr>
+              <w:fldChar w:fldCharType="separate"/>
+            </w:r>
+            <w:r>
+              <w:rPr>
+                <w:noProof/>
+                <w:webHidden/>
+              </w:rPr>
+              <w:t>1</w:t>
+            </w:r>
+            <w:r>
+              <w:rPr>
+                <w:noProof/>
+                <w:webHidden/>
+              </w:rPr>
+              <w:fldChar w:fldCharType="end"/>
+            </w:r>
+          </w:hyperlink>
+        </w:p>
+        <w:p>
+          <w:pPr>
+            <w:pStyle w:val="TDC1"/>
+            <w:rPr>
+              <w:rFonts w:eastAsiaTheme="minorEastAsia" w:cstheme="minorBidi"/>
+              <w:b w:val="0"/>
+              <w:bCs w:val="0"/>
+              <w:i w:val="0"/>
+              <w:iCs w:val="0"/>
+              <w:noProof/>
+              <w:kern w:val="2"/>
+              <w:lang w:eastAsia="es-ES"/>
+              <w14:ligatures w14:val="standardContextual"/>
+            </w:rPr>
+          </w:pPr>
+          <w:hyperlink w:anchor="_Toc166795926" w:history="1">
+            <w:r>
+              <w:rPr>
+                <w:rStyle w:val="Hipervnculo"/>
+                <w:rFonts w:cs="Arial"/>
+                <w:noProof/>
+              </w:rPr>
+              <w:t>ONLINE</w:t>
+            </w:r>
+            <w:r>
+              <w:rPr>
+                <w:noProof/>
+                <w:webHidden/>
+              </w:rPr>
+              <w:tab/>
+            </w:r>
+            <w:r>
+              <w:rPr>
+                <w:noProof/>
+                <w:webHidden/>
+              </w:rPr>
+              <w:fldChar w:fldCharType="begin"/>
+            </w:r>
+            <w:r>
+              <w:rPr>
+                <w:noProof/>
+                <w:webHidden/>
+              </w:rPr>
+              <w:instrText xml:space="preserve"> PAGEREF _Toc166795926 \h </w:instrText>
+            </w:r>
+            <w:r>
+              <w:rPr>
+                <w:noProof/>
+                <w:webHidden/>
+              </w:rPr>
+            </w:r>
+            <w:r>
+              <w:rPr>
+                <w:noProof/>
+                <w:webHidden/>
+              </w:rPr>
+              <w:fldChar w:fldCharType="separate"/>
+            </w:r>
+            <w:r>
+              <w:rPr>
+                <w:noProof/>
+                <w:webHidden/>
+              </w:rPr>
+              <w:t>1</w:t>
+            </w:r>
+            <w:r>
+              <w:rPr>
+                <w:noProof/>
+                <w:webHidden/>
+              </w:rPr>
+              <w:fldChar w:fldCharType="end"/>
+            </w:r>
+          </w:hyperlink>
+        </w:p>
+        <w:p>
+          <w:pPr>
+            <w:pStyle w:val="TDC1"/>
+            <w:rPr>
+              <w:rFonts w:eastAsiaTheme="minorEastAsia" w:cstheme="minorBidi"/>
+              <w:b w:val="0"/>
+              <w:bCs w:val="0"/>
+              <w:i w:val="0"/>
+              <w:iCs w:val="0"/>
+              <w:noProof/>
+              <w:kern w:val="2"/>
+              <w:lang w:eastAsia="es-ES"/>
+              <w14:ligatures w14:val="standardContextual"/>
+            </w:rPr>
+          </w:pPr>
+          <w:hyperlink w:anchor="_Toc166795927" w:history="1">
+            <w:r>
+              <w:rPr>
+                <w:rStyle w:val="Hipervnculo"/>
                 <w:noProof/>
               </w:rPr>
               <w:t>Resumen del proyecto</w:t>
@@ -2505,7 +2815,7 @@
                 <w:noProof/>
                 <w:webHidden/>
               </w:rPr>
-              <w:instrText xml:space="preserve"> PAGEREF _Toc166705927 \h </w:instrText>
+              <w:instrText xml:space="preserve"> PAGEREF _Toc166795927 \h </w:instrText>
             </w:r>
             <w:r>
               <w:rPr>
@@ -2554,7 +2864,7 @@
               <w14:ligatures w14:val="standardContextual"/>
             </w:rPr>
           </w:pPr>
-          <w:hyperlink w:anchor="_Toc166705928" w:history="1">
+          <w:hyperlink w:anchor="_Toc166795928" w:history="1">
             <w:r>
               <w:rPr>
                 <w:rStyle w:val="Hipervnculo"/>
@@ -2581,7 +2891,7 @@
                 <w:noProof/>
                 <w:webHidden/>
               </w:rPr>
-              <w:instrText xml:space="preserve"> PAGEREF _Toc166705928 \h </w:instrText>
+              <w:instrText xml:space="preserve"> PAGEREF _Toc166795928 \h </w:instrText>
             </w:r>
             <w:r>
               <w:rPr>
@@ -2630,7 +2940,7 @@
               <w14:ligatures w14:val="standardContextual"/>
             </w:rPr>
           </w:pPr>
-          <w:hyperlink w:anchor="_Toc166705929" w:history="1">
+          <w:hyperlink w:anchor="_Toc166795929" w:history="1">
             <w:r>
               <w:rPr>
                 <w:rStyle w:val="Hipervnculo"/>
@@ -2657,7 +2967,7 @@
                 <w:noProof/>
                 <w:webHidden/>
               </w:rPr>
-              <w:instrText xml:space="preserve"> PAGEREF _Toc166705929 \h </w:instrText>
+              <w:instrText xml:space="preserve"> PAGEREF _Toc166795929 \h </w:instrText>
             </w:r>
             <w:r>
               <w:rPr>
@@ -2703,7 +3013,7 @@
               <w14:ligatures w14:val="standardContextual"/>
             </w:rPr>
           </w:pPr>
-          <w:hyperlink w:anchor="_Toc166705930" w:history="1">
+          <w:hyperlink w:anchor="_Toc166795930" w:history="1">
             <w:r>
               <w:rPr>
                 <w:rStyle w:val="Hipervnculo"/>
@@ -2730,7 +3040,7 @@
                 <w:noProof/>
                 <w:webHidden/>
               </w:rPr>
-              <w:instrText xml:space="preserve"> PAGEREF _Toc166705930 \h </w:instrText>
+              <w:instrText xml:space="preserve"> PAGEREF _Toc166795930 \h </w:instrText>
             </w:r>
             <w:r>
               <w:rPr>
@@ -2779,7 +3089,7 @@
               <w14:ligatures w14:val="standardContextual"/>
             </w:rPr>
           </w:pPr>
-          <w:hyperlink w:anchor="_Toc166705931" w:history="1">
+          <w:hyperlink w:anchor="_Toc166795931" w:history="1">
             <w:r>
               <w:rPr>
                 <w:rStyle w:val="Hipervnculo"/>
@@ -2806,7 +3116,7 @@
                 <w:noProof/>
                 <w:webHidden/>
               </w:rPr>
-              <w:instrText xml:space="preserve"> PAGEREF _Toc166705931 \h </w:instrText>
+              <w:instrText xml:space="preserve"> PAGEREF _Toc166795931 \h </w:instrText>
             </w:r>
             <w:r>
               <w:rPr>
@@ -2855,7 +3165,7 @@
               <w14:ligatures w14:val="standardContextual"/>
             </w:rPr>
           </w:pPr>
-          <w:hyperlink w:anchor="_Toc166705932" w:history="1">
+          <w:hyperlink w:anchor="_Toc166795932" w:history="1">
             <w:r>
               <w:rPr>
                 <w:rStyle w:val="Hipervnculo"/>
@@ -2882,7 +3192,7 @@
                 <w:noProof/>
                 <w:webHidden/>
               </w:rPr>
-              <w:instrText xml:space="preserve"> PAGEREF _Toc166705932 \h </w:instrText>
+              <w:instrText xml:space="preserve"> PAGEREF _Toc166795932 \h </w:instrText>
             </w:r>
             <w:r>
               <w:rPr>
@@ -2931,7 +3241,7 @@
               <w14:ligatures w14:val="standardContextual"/>
             </w:rPr>
           </w:pPr>
-          <w:hyperlink w:anchor="_Toc166705933" w:history="1">
+          <w:hyperlink w:anchor="_Toc166795933" w:history="1">
             <w:r>
               <w:rPr>
                 <w:rStyle w:val="Hipervnculo"/>
@@ -2958,7 +3268,7 @@
                 <w:noProof/>
                 <w:webHidden/>
               </w:rPr>
-              <w:instrText xml:space="preserve"> PAGEREF _Toc166705933 \h </w:instrText>
+              <w:instrText xml:space="preserve"> PAGEREF _Toc166795933 \h </w:instrText>
             </w:r>
             <w:r>
               <w:rPr>
@@ -3004,7 +3314,7 @@
               <w14:ligatures w14:val="standardContextual"/>
             </w:rPr>
           </w:pPr>
-          <w:hyperlink w:anchor="_Toc166705934" w:history="1">
+          <w:hyperlink w:anchor="_Toc166795934" w:history="1">
             <w:r>
               <w:rPr>
                 <w:rStyle w:val="Hipervnculo"/>
@@ -3031,7 +3341,7 @@
                 <w:noProof/>
                 <w:webHidden/>
               </w:rPr>
-              <w:instrText xml:space="preserve"> PAGEREF _Toc166705934 \h </w:instrText>
+              <w:instrText xml:space="preserve"> PAGEREF _Toc166795934 \h </w:instrText>
             </w:r>
             <w:r>
               <w:rPr>
@@ -3080,7 +3390,7 @@
               <w14:ligatures w14:val="standardContextual"/>
             </w:rPr>
           </w:pPr>
-          <w:hyperlink w:anchor="_Toc166705935" w:history="1">
+          <w:hyperlink w:anchor="_Toc166795935" w:history="1">
             <w:r>
               <w:rPr>
                 <w:rStyle w:val="Hipervnculo"/>
@@ -3107,7 +3417,7 @@
                 <w:noProof/>
                 <w:webHidden/>
               </w:rPr>
-              <w:instrText xml:space="preserve"> PAGEREF _Toc166705935 \h </w:instrText>
+              <w:instrText xml:space="preserve"> PAGEREF _Toc166795935 \h </w:instrText>
             </w:r>
             <w:r>
               <w:rPr>
@@ -3156,7 +3466,7 @@
               <w14:ligatures w14:val="standardContextual"/>
             </w:rPr>
           </w:pPr>
-          <w:hyperlink w:anchor="_Toc166705936" w:history="1">
+          <w:hyperlink w:anchor="_Toc166795936" w:history="1">
             <w:r>
               <w:rPr>
                 <w:rStyle w:val="Hipervnculo"/>
@@ -3183,7 +3493,7 @@
                 <w:noProof/>
                 <w:webHidden/>
               </w:rPr>
-              <w:instrText xml:space="preserve"> PAGEREF _Toc166705936 \h </w:instrText>
+              <w:instrText xml:space="preserve"> PAGEREF _Toc166795936 \h </w:instrText>
             </w:r>
             <w:r>
               <w:rPr>
@@ -3232,7 +3542,7 @@
               <w14:ligatures w14:val="standardContextual"/>
             </w:rPr>
           </w:pPr>
-          <w:hyperlink w:anchor="_Toc166705937" w:history="1">
+          <w:hyperlink w:anchor="_Toc166795937" w:history="1">
             <w:r>
               <w:rPr>
                 <w:rStyle w:val="Hipervnculo"/>
@@ -3259,7 +3569,7 @@
                 <w:noProof/>
                 <w:webHidden/>
               </w:rPr>
-              <w:instrText xml:space="preserve"> PAGEREF _Toc166705937 \h </w:instrText>
+              <w:instrText xml:space="preserve"> PAGEREF _Toc166795937 \h </w:instrText>
             </w:r>
             <w:r>
               <w:rPr>
@@ -3307,7 +3617,7 @@
               <w14:ligatures w14:val="standardContextual"/>
             </w:rPr>
           </w:pPr>
-          <w:hyperlink w:anchor="_Toc166705938" w:history="1">
+          <w:hyperlink w:anchor="_Toc166795938" w:history="1">
             <w:r>
               <w:rPr>
                 <w:rStyle w:val="Hipervnculo"/>
@@ -3353,7 +3663,7 @@
                 <w:noProof/>
                 <w:webHidden/>
               </w:rPr>
-              <w:instrText xml:space="preserve"> PAGEREF _Toc166705938 \h </w:instrText>
+              <w:instrText xml:space="preserve"> PAGEREF _Toc166795938 \h </w:instrText>
             </w:r>
             <w:r>
               <w:rPr>
@@ -3401,7 +3711,7 @@
               <w14:ligatures w14:val="standardContextual"/>
             </w:rPr>
           </w:pPr>
-          <w:hyperlink w:anchor="_Toc166705939" w:history="1">
+          <w:hyperlink w:anchor="_Toc166795939" w:history="1">
             <w:r>
               <w:rPr>
                 <w:rStyle w:val="Hipervnculo"/>
@@ -3449,7 +3759,7 @@
                 <w:noProof/>
                 <w:webHidden/>
               </w:rPr>
-              <w:instrText xml:space="preserve"> PAGEREF _Toc166705939 \h </w:instrText>
+              <w:instrText xml:space="preserve"> PAGEREF _Toc166795939 \h </w:instrText>
             </w:r>
             <w:r>
               <w:rPr>
@@ -3497,7 +3807,7 @@
               <w14:ligatures w14:val="standardContextual"/>
             </w:rPr>
           </w:pPr>
-          <w:hyperlink w:anchor="_Toc166705940" w:history="1">
+          <w:hyperlink w:anchor="_Toc166795940" w:history="1">
             <w:r>
               <w:rPr>
                 <w:rStyle w:val="Hipervnculo"/>
@@ -3543,7 +3853,7 @@
                 <w:noProof/>
                 <w:webHidden/>
               </w:rPr>
-              <w:instrText xml:space="preserve"> PAGEREF _Toc166705940 \h </w:instrText>
+              <w:instrText xml:space="preserve"> PAGEREF _Toc166795940 \h </w:instrText>
             </w:r>
             <w:r>
               <w:rPr>
@@ -3591,7 +3901,7 @@
               <w14:ligatures w14:val="standardContextual"/>
             </w:rPr>
           </w:pPr>
-          <w:hyperlink w:anchor="_Toc166705941" w:history="1">
+          <w:hyperlink w:anchor="_Toc166795941" w:history="1">
             <w:r>
               <w:rPr>
                 <w:rStyle w:val="Hipervnculo"/>
@@ -3637,7 +3947,7 @@
                 <w:noProof/>
                 <w:webHidden/>
               </w:rPr>
-              <w:instrText xml:space="preserve"> PAGEREF _Toc166705941 \h </w:instrText>
+              <w:instrText xml:space="preserve"> PAGEREF _Toc166795941 \h </w:instrText>
             </w:r>
             <w:r>
               <w:rPr>
@@ -3685,7 +3995,7 @@
               <w14:ligatures w14:val="standardContextual"/>
             </w:rPr>
           </w:pPr>
-          <w:hyperlink w:anchor="_Toc166705942" w:history="1">
+          <w:hyperlink w:anchor="_Toc166795942" w:history="1">
             <w:r>
               <w:rPr>
                 <w:rStyle w:val="Hipervnculo"/>
@@ -3731,7 +4041,7 @@
                 <w:noProof/>
                 <w:webHidden/>
               </w:rPr>
-              <w:instrText xml:space="preserve"> PAGEREF _Toc166705942 \h </w:instrText>
+              <w:instrText xml:space="preserve"> PAGEREF _Toc166795942 \h </w:instrText>
             </w:r>
             <w:r>
               <w:rPr>
@@ -3779,7 +4089,7 @@
               <w14:ligatures w14:val="standardContextual"/>
             </w:rPr>
           </w:pPr>
-          <w:hyperlink w:anchor="_Toc166705943" w:history="1">
+          <w:hyperlink w:anchor="_Toc166795943" w:history="1">
             <w:r>
               <w:rPr>
                 <w:rStyle w:val="Hipervnculo"/>
@@ -3825,7 +4135,7 @@
                 <w:noProof/>
                 <w:webHidden/>
               </w:rPr>
-              <w:instrText xml:space="preserve"> PAGEREF _Toc166705943 \h </w:instrText>
+              <w:instrText xml:space="preserve"> PAGEREF _Toc166795943 \h </w:instrText>
             </w:r>
             <w:r>
               <w:rPr>
@@ -3846,6 +4156,158 @@
                 <w:webHidden/>
               </w:rPr>
               <w:t>20</w:t>
+            </w:r>
+            <w:r>
+              <w:rPr>
+                <w:noProof/>
+                <w:webHidden/>
+              </w:rPr>
+              <w:fldChar w:fldCharType="end"/>
+            </w:r>
+          </w:hyperlink>
+        </w:p>
+        <w:p>
+          <w:pPr>
+            <w:pStyle w:val="TDC2"/>
+            <w:tabs>
+              <w:tab w:val="right" w:leader="dot" w:pos="8488"/>
+            </w:tabs>
+            <w:rPr>
+              <w:rFonts w:eastAsiaTheme="minorEastAsia" w:cstheme="minorBidi"/>
+              <w:b w:val="0"/>
+              <w:bCs w:val="0"/>
+              <w:noProof/>
+              <w:kern w:val="2"/>
+              <w:sz w:val="24"/>
+              <w:szCs w:val="24"/>
+              <w:lang w:eastAsia="es-ES"/>
+              <w14:ligatures w14:val="standardContextual"/>
+            </w:rPr>
+          </w:pPr>
+          <w:hyperlink w:anchor="_Toc166795944" w:history="1">
+            <w:r>
+              <w:rPr>
+                <w:rStyle w:val="Hipervnculo"/>
+                <w:noProof/>
+              </w:rPr>
+              <w:t>Problemas/Dificultades</w:t>
+            </w:r>
+            <w:r>
+              <w:rPr>
+                <w:noProof/>
+                <w:webHidden/>
+              </w:rPr>
+              <w:tab/>
+            </w:r>
+            <w:r>
+              <w:rPr>
+                <w:noProof/>
+                <w:webHidden/>
+              </w:rPr>
+              <w:fldChar w:fldCharType="begin"/>
+            </w:r>
+            <w:r>
+              <w:rPr>
+                <w:noProof/>
+                <w:webHidden/>
+              </w:rPr>
+              <w:instrText xml:space="preserve"> PAGEREF _Toc166795944 \h </w:instrText>
+            </w:r>
+            <w:r>
+              <w:rPr>
+                <w:noProof/>
+                <w:webHidden/>
+              </w:rPr>
+            </w:r>
+            <w:r>
+              <w:rPr>
+                <w:noProof/>
+                <w:webHidden/>
+              </w:rPr>
+              <w:fldChar w:fldCharType="separate"/>
+            </w:r>
+            <w:r>
+              <w:rPr>
+                <w:noProof/>
+                <w:webHidden/>
+              </w:rPr>
+              <w:t>21</w:t>
+            </w:r>
+            <w:r>
+              <w:rPr>
+                <w:noProof/>
+                <w:webHidden/>
+              </w:rPr>
+              <w:fldChar w:fldCharType="end"/>
+            </w:r>
+          </w:hyperlink>
+        </w:p>
+        <w:p>
+          <w:pPr>
+            <w:pStyle w:val="TDC2"/>
+            <w:tabs>
+              <w:tab w:val="right" w:leader="dot" w:pos="8488"/>
+            </w:tabs>
+            <w:rPr>
+              <w:rFonts w:eastAsiaTheme="minorEastAsia" w:cstheme="minorBidi"/>
+              <w:b w:val="0"/>
+              <w:bCs w:val="0"/>
+              <w:noProof/>
+              <w:kern w:val="2"/>
+              <w:sz w:val="24"/>
+              <w:szCs w:val="24"/>
+              <w:lang w:eastAsia="es-ES"/>
+              <w14:ligatures w14:val="standardContextual"/>
+            </w:rPr>
+          </w:pPr>
+          <w:hyperlink w:anchor="_Toc166795945" w:history="1">
+            <w:r>
+              <w:rPr>
+                <w:rStyle w:val="Hipervnculo"/>
+                <w:noProof/>
+              </w:rPr>
+              <w:t>Resultados Obtenidos</w:t>
+            </w:r>
+            <w:r>
+              <w:rPr>
+                <w:noProof/>
+                <w:webHidden/>
+              </w:rPr>
+              <w:tab/>
+            </w:r>
+            <w:r>
+              <w:rPr>
+                <w:noProof/>
+                <w:webHidden/>
+              </w:rPr>
+              <w:fldChar w:fldCharType="begin"/>
+            </w:r>
+            <w:r>
+              <w:rPr>
+                <w:noProof/>
+                <w:webHidden/>
+              </w:rPr>
+              <w:instrText xml:space="preserve"> PAGEREF _Toc166795945 \h </w:instrText>
+            </w:r>
+            <w:r>
+              <w:rPr>
+                <w:noProof/>
+                <w:webHidden/>
+              </w:rPr>
+            </w:r>
+            <w:r>
+              <w:rPr>
+                <w:noProof/>
+                <w:webHidden/>
+              </w:rPr>
+              <w:fldChar w:fldCharType="separate"/>
+            </w:r>
+            <w:r>
+              <w:rPr>
+                <w:noProof/>
+                <w:webHidden/>
+              </w:rPr>
+              <w:t>21</w:t>
             </w:r>
             <w:r>
               <w:rPr>
@@ -3871,7 +4333,7 @@
               <w14:ligatures w14:val="standardContextual"/>
             </w:rPr>
           </w:pPr>
-          <w:hyperlink w:anchor="_Toc166705944" w:history="1">
+          <w:hyperlink w:anchor="_Toc166795946" w:history="1">
             <w:r>
               <w:rPr>
                 <w:rStyle w:val="Hipervnculo"/>
@@ -3898,7 +4360,7 @@
                 <w:noProof/>
                 <w:webHidden/>
               </w:rPr>
-              <w:instrText xml:space="preserve"> PAGEREF _Toc166705944 \h </w:instrText>
+              <w:instrText xml:space="preserve"> PAGEREF _Toc166795946 \h </w:instrText>
             </w:r>
             <w:r>
               <w:rPr>
@@ -3918,7 +4380,7 @@
                 <w:noProof/>
                 <w:webHidden/>
               </w:rPr>
-              <w:t>21</w:t>
+              <w:t>22</w:t>
             </w:r>
             <w:r>
               <w:rPr>
@@ -3944,7 +4406,7 @@
               <w14:ligatures w14:val="standardContextual"/>
             </w:rPr>
           </w:pPr>
-          <w:hyperlink w:anchor="_Toc166705945" w:history="1">
+          <w:hyperlink w:anchor="_Toc166795947" w:history="1">
             <w:r>
               <w:rPr>
                 <w:rStyle w:val="Hipervnculo"/>
@@ -3971,7 +4433,7 @@
                 <w:noProof/>
                 <w:webHidden/>
               </w:rPr>
-              <w:instrText xml:space="preserve"> PAGEREF _Toc166705945 \h </w:instrText>
+              <w:instrText xml:space="preserve"> PAGEREF _Toc166795947 \h </w:instrText>
             </w:r>
             <w:r>
               <w:rPr>
@@ -3991,7 +4453,7 @@
                 <w:noProof/>
                 <w:webHidden/>
               </w:rPr>
-              <w:t>21</w:t>
+              <w:t>22</w:t>
             </w:r>
             <w:r>
               <w:rPr>
@@ -4017,7 +4479,7 @@
               <w14:ligatures w14:val="standardContextual"/>
             </w:rPr>
           </w:pPr>
-          <w:hyperlink w:anchor="_Toc166705946" w:history="1">
+          <w:hyperlink w:anchor="_Toc166795948" w:history="1">
             <w:r>
               <w:rPr>
                 <w:rStyle w:val="Hipervnculo"/>
@@ -4044,7 +4506,7 @@
                 <w:noProof/>
                 <w:webHidden/>
               </w:rPr>
-              <w:instrText xml:space="preserve"> PAGEREF _Toc166705946 \h </w:instrText>
+              <w:instrText xml:space="preserve"> PAGEREF _Toc166795948 \h </w:instrText>
             </w:r>
             <w:r>
               <w:rPr>
@@ -4064,7 +4526,7 @@
                 <w:noProof/>
                 <w:webHidden/>
               </w:rPr>
-              <w:t>22</w:t>
+              <w:t>23</w:t>
             </w:r>
             <w:r>
               <w:rPr>
@@ -4142,9 +4604,8 @@
       <w:pPr>
         <w:pStyle w:val="Ttulo1"/>
       </w:pPr>
-      <w:bookmarkStart w:id="17" w:name="_Toc166705927"/>
-      <w:r>
-        <w:lastRenderedPageBreak/>
+      <w:bookmarkStart w:id="23" w:name="_Toc166795927"/>
+      <w:r>
         <w:t>Resum</w:t>
       </w:r>
       <w:r>
@@ -4156,18 +4617,18 @@
       <w:r>
         <w:t>royecto</w:t>
       </w:r>
-      <w:bookmarkEnd w:id="17"/>
+      <w:bookmarkEnd w:id="23"/>
     </w:p>
     <w:p/>
     <w:p>
       <w:pPr>
         <w:pStyle w:val="Ttulo2"/>
       </w:pPr>
-      <w:bookmarkStart w:id="18" w:name="_Toc166705928"/>
+      <w:bookmarkStart w:id="24" w:name="_Toc166795928"/>
       <w:r>
         <w:t>¿Qué se propone?</w:t>
       </w:r>
-      <w:bookmarkEnd w:id="18"/>
+      <w:bookmarkEnd w:id="24"/>
     </w:p>
     <w:p/>
     <w:p>
@@ -4187,12 +4648,28 @@
           <w:rFonts w:ascii="Arial" w:hAnsi="Arial" w:cs="Arial"/>
         </w:rPr>
       </w:pPr>
-      <w:r>
-        <w:rPr>
-          <w:rFonts w:ascii="Arial" w:hAnsi="Arial" w:cs="Arial"/>
-        </w:rPr>
-        <w:t>Programing Learning</w:t>
-      </w:r>
+      <w:proofErr w:type="spellStart"/>
+      <w:r>
+        <w:rPr>
+          <w:rFonts w:ascii="Arial" w:hAnsi="Arial" w:cs="Arial"/>
+        </w:rPr>
+        <w:t>Programing</w:t>
+      </w:r>
+      <w:proofErr w:type="spellEnd"/>
+      <w:r>
+        <w:rPr>
+          <w:rFonts w:ascii="Arial" w:hAnsi="Arial" w:cs="Arial"/>
+        </w:rPr>
+        <w:t xml:space="preserve"> </w:t>
+      </w:r>
+      <w:proofErr w:type="spellStart"/>
+      <w:r>
+        <w:rPr>
+          <w:rFonts w:ascii="Arial" w:hAnsi="Arial" w:cs="Arial"/>
+        </w:rPr>
+        <w:t>Learning</w:t>
+      </w:r>
+      <w:proofErr w:type="spellEnd"/>
       <w:r>
         <w:rPr>
           <w:rFonts w:ascii="Arial" w:hAnsi="Arial" w:cs="Arial"/>
@@ -4291,11 +4768,369 @@
           <w:rFonts w:ascii="Arial" w:hAnsi="Arial" w:cs="Arial"/>
         </w:rPr>
       </w:pPr>
-      <w:r>
-        <w:rPr>
-          <w:rFonts w:ascii="Arial" w:hAnsi="Arial" w:cs="Arial"/>
-        </w:rPr>
-        <w:t xml:space="preserve">Programming Learning is a learning website for the field of programming, catering to both beginners and programmers with intermediate or advanced levels who want to refresh their basic knowledge. </w:t>
+      <w:proofErr w:type="spellStart"/>
+      <w:r>
+        <w:rPr>
+          <w:rFonts w:ascii="Arial" w:hAnsi="Arial" w:cs="Arial"/>
+        </w:rPr>
+        <w:t>Programming</w:t>
+      </w:r>
+      <w:proofErr w:type="spellEnd"/>
+      <w:r>
+        <w:rPr>
+          <w:rFonts w:ascii="Arial" w:hAnsi="Arial" w:cs="Arial"/>
+        </w:rPr>
+        <w:t xml:space="preserve"> </w:t>
+      </w:r>
+      <w:proofErr w:type="spellStart"/>
+      <w:r>
+        <w:rPr>
+          <w:rFonts w:ascii="Arial" w:hAnsi="Arial" w:cs="Arial"/>
+        </w:rPr>
+        <w:t>Learning</w:t>
+      </w:r>
+      <w:proofErr w:type="spellEnd"/>
+      <w:r>
+        <w:rPr>
+          <w:rFonts w:ascii="Arial" w:hAnsi="Arial" w:cs="Arial"/>
+        </w:rPr>
+        <w:t xml:space="preserve"> </w:t>
+      </w:r>
+      <w:proofErr w:type="spellStart"/>
+      <w:r>
+        <w:rPr>
+          <w:rFonts w:ascii="Arial" w:hAnsi="Arial" w:cs="Arial"/>
+        </w:rPr>
+        <w:t>is</w:t>
+      </w:r>
+      <w:proofErr w:type="spellEnd"/>
+      <w:r>
+        <w:rPr>
+          <w:rFonts w:ascii="Arial" w:hAnsi="Arial" w:cs="Arial"/>
+        </w:rPr>
+        <w:t xml:space="preserve"> a </w:t>
+      </w:r>
+      <w:proofErr w:type="spellStart"/>
+      <w:r>
+        <w:rPr>
+          <w:rFonts w:ascii="Arial" w:hAnsi="Arial" w:cs="Arial"/>
+        </w:rPr>
+        <w:t>learning</w:t>
+      </w:r>
+      <w:proofErr w:type="spellEnd"/>
+      <w:r>
+        <w:rPr>
+          <w:rFonts w:ascii="Arial" w:hAnsi="Arial" w:cs="Arial"/>
+        </w:rPr>
+        <w:t xml:space="preserve"> </w:t>
+      </w:r>
+      <w:proofErr w:type="spellStart"/>
+      <w:r>
+        <w:rPr>
+          <w:rFonts w:ascii="Arial" w:hAnsi="Arial" w:cs="Arial"/>
+        </w:rPr>
+        <w:t>website</w:t>
+      </w:r>
+      <w:proofErr w:type="spellEnd"/>
+      <w:r>
+        <w:rPr>
+          <w:rFonts w:ascii="Arial" w:hAnsi="Arial" w:cs="Arial"/>
+        </w:rPr>
+        <w:t xml:space="preserve"> </w:t>
+      </w:r>
+      <w:proofErr w:type="spellStart"/>
+      <w:r>
+        <w:rPr>
+          <w:rFonts w:ascii="Arial" w:hAnsi="Arial" w:cs="Arial"/>
+        </w:rPr>
+        <w:t>for</w:t>
+      </w:r>
+      <w:proofErr w:type="spellEnd"/>
+      <w:r>
+        <w:rPr>
+          <w:rFonts w:ascii="Arial" w:hAnsi="Arial" w:cs="Arial"/>
+        </w:rPr>
+        <w:t xml:space="preserve"> </w:t>
+      </w:r>
+      <w:proofErr w:type="spellStart"/>
+      <w:r>
+        <w:rPr>
+          <w:rFonts w:ascii="Arial" w:hAnsi="Arial" w:cs="Arial"/>
+        </w:rPr>
+        <w:t>the</w:t>
+      </w:r>
+      <w:proofErr w:type="spellEnd"/>
+      <w:r>
+        <w:rPr>
+          <w:rFonts w:ascii="Arial" w:hAnsi="Arial" w:cs="Arial"/>
+        </w:rPr>
+        <w:t xml:space="preserve"> </w:t>
+      </w:r>
+      <w:proofErr w:type="spellStart"/>
+      <w:r>
+        <w:rPr>
+          <w:rFonts w:ascii="Arial" w:hAnsi="Arial" w:cs="Arial"/>
+        </w:rPr>
+        <w:t>field</w:t>
+      </w:r>
+      <w:proofErr w:type="spellEnd"/>
+      <w:r>
+        <w:rPr>
+          <w:rFonts w:ascii="Arial" w:hAnsi="Arial" w:cs="Arial"/>
+        </w:rPr>
+        <w:t xml:space="preserve"> </w:t>
+      </w:r>
+      <w:proofErr w:type="spellStart"/>
+      <w:r>
+        <w:rPr>
+          <w:rFonts w:ascii="Arial" w:hAnsi="Arial" w:cs="Arial"/>
+        </w:rPr>
+        <w:t>of</w:t>
+      </w:r>
+      <w:proofErr w:type="spellEnd"/>
+      <w:r>
+        <w:rPr>
+          <w:rFonts w:ascii="Arial" w:hAnsi="Arial" w:cs="Arial"/>
+        </w:rPr>
+        <w:t xml:space="preserve"> </w:t>
+      </w:r>
+      <w:proofErr w:type="spellStart"/>
+      <w:r>
+        <w:rPr>
+          <w:rFonts w:ascii="Arial" w:hAnsi="Arial" w:cs="Arial"/>
+        </w:rPr>
+        <w:t>programming</w:t>
+      </w:r>
+      <w:proofErr w:type="spellEnd"/>
+      <w:r>
+        <w:rPr>
+          <w:rFonts w:ascii="Arial" w:hAnsi="Arial" w:cs="Arial"/>
+        </w:rPr>
+        <w:t xml:space="preserve">, catering </w:t>
+      </w:r>
+      <w:proofErr w:type="spellStart"/>
+      <w:r>
+        <w:rPr>
+          <w:rFonts w:ascii="Arial" w:hAnsi="Arial" w:cs="Arial"/>
+        </w:rPr>
+        <w:t>to</w:t>
+      </w:r>
+      <w:proofErr w:type="spellEnd"/>
+      <w:r>
+        <w:rPr>
+          <w:rFonts w:ascii="Arial" w:hAnsi="Arial" w:cs="Arial"/>
+        </w:rPr>
+        <w:t xml:space="preserve"> </w:t>
+      </w:r>
+      <w:proofErr w:type="spellStart"/>
+      <w:r>
+        <w:rPr>
+          <w:rFonts w:ascii="Arial" w:hAnsi="Arial" w:cs="Arial"/>
+        </w:rPr>
+        <w:t>both</w:t>
+      </w:r>
+      <w:proofErr w:type="spellEnd"/>
+      <w:r>
+        <w:rPr>
+          <w:rFonts w:ascii="Arial" w:hAnsi="Arial" w:cs="Arial"/>
+        </w:rPr>
+        <w:t xml:space="preserve"> </w:t>
+      </w:r>
+      <w:proofErr w:type="spellStart"/>
+      <w:r>
+        <w:rPr>
+          <w:rFonts w:ascii="Arial" w:hAnsi="Arial" w:cs="Arial"/>
+        </w:rPr>
+        <w:t>beginners</w:t>
+      </w:r>
+      <w:proofErr w:type="spellEnd"/>
+      <w:r>
+        <w:rPr>
+          <w:rFonts w:ascii="Arial" w:hAnsi="Arial" w:cs="Arial"/>
+        </w:rPr>
+        <w:t xml:space="preserve"> and </w:t>
+      </w:r>
+      <w:proofErr w:type="spellStart"/>
+      <w:r>
+        <w:rPr>
+          <w:rFonts w:ascii="Arial" w:hAnsi="Arial" w:cs="Arial"/>
+        </w:rPr>
+        <w:t>programmers</w:t>
+      </w:r>
+      <w:proofErr w:type="spellEnd"/>
+      <w:r>
+        <w:rPr>
+          <w:rFonts w:ascii="Arial" w:hAnsi="Arial" w:cs="Arial"/>
+        </w:rPr>
+        <w:t xml:space="preserve"> </w:t>
+      </w:r>
+      <w:proofErr w:type="spellStart"/>
+      <w:r>
+        <w:rPr>
+          <w:rFonts w:ascii="Arial" w:hAnsi="Arial" w:cs="Arial"/>
+        </w:rPr>
+        <w:t>with</w:t>
+      </w:r>
+      <w:proofErr w:type="spellEnd"/>
+      <w:r>
+        <w:rPr>
+          <w:rFonts w:ascii="Arial" w:hAnsi="Arial" w:cs="Arial"/>
+        </w:rPr>
+        <w:t xml:space="preserve"> </w:t>
+      </w:r>
+      <w:proofErr w:type="spellStart"/>
+      <w:r>
+        <w:rPr>
+          <w:rFonts w:ascii="Arial" w:hAnsi="Arial" w:cs="Arial"/>
+        </w:rPr>
+        <w:t>intermediate</w:t>
+      </w:r>
+      <w:proofErr w:type="spellEnd"/>
+      <w:r>
+        <w:rPr>
+          <w:rFonts w:ascii="Arial" w:hAnsi="Arial" w:cs="Arial"/>
+        </w:rPr>
+        <w:t xml:space="preserve"> </w:t>
+      </w:r>
+      <w:proofErr w:type="spellStart"/>
+      <w:r>
+        <w:rPr>
+          <w:rFonts w:ascii="Arial" w:hAnsi="Arial" w:cs="Arial"/>
+        </w:rPr>
+        <w:t>or</w:t>
+      </w:r>
+      <w:proofErr w:type="spellEnd"/>
+      <w:r>
+        <w:rPr>
+          <w:rFonts w:ascii="Arial" w:hAnsi="Arial" w:cs="Arial"/>
+        </w:rPr>
+        <w:t xml:space="preserve"> </w:t>
+      </w:r>
+      <w:proofErr w:type="spellStart"/>
+      <w:r>
+        <w:rPr>
+          <w:rFonts w:ascii="Arial" w:hAnsi="Arial" w:cs="Arial"/>
+        </w:rPr>
+        <w:t>advanced</w:t>
+      </w:r>
+      <w:proofErr w:type="spellEnd"/>
+      <w:r>
+        <w:rPr>
+          <w:rFonts w:ascii="Arial" w:hAnsi="Arial" w:cs="Arial"/>
+        </w:rPr>
+        <w:t xml:space="preserve"> </w:t>
+      </w:r>
+      <w:proofErr w:type="spellStart"/>
+      <w:r>
+        <w:rPr>
+          <w:rFonts w:ascii="Arial" w:hAnsi="Arial" w:cs="Arial"/>
+        </w:rPr>
+        <w:t>levels</w:t>
+      </w:r>
+      <w:proofErr w:type="spellEnd"/>
+      <w:r>
+        <w:rPr>
+          <w:rFonts w:ascii="Arial" w:hAnsi="Arial" w:cs="Arial"/>
+        </w:rPr>
+        <w:t xml:space="preserve"> </w:t>
+      </w:r>
+      <w:proofErr w:type="spellStart"/>
+      <w:r>
+        <w:rPr>
+          <w:rFonts w:ascii="Arial" w:hAnsi="Arial" w:cs="Arial"/>
+        </w:rPr>
+        <w:t>who</w:t>
+      </w:r>
+      <w:proofErr w:type="spellEnd"/>
+      <w:r>
+        <w:rPr>
+          <w:rFonts w:ascii="Arial" w:hAnsi="Arial" w:cs="Arial"/>
+        </w:rPr>
+        <w:t xml:space="preserve"> </w:t>
+      </w:r>
+      <w:proofErr w:type="spellStart"/>
+      <w:r>
+        <w:rPr>
+          <w:rFonts w:ascii="Arial" w:hAnsi="Arial" w:cs="Arial"/>
+        </w:rPr>
+        <w:t>want</w:t>
+      </w:r>
+      <w:proofErr w:type="spellEnd"/>
+      <w:r>
+        <w:rPr>
+          <w:rFonts w:ascii="Arial" w:hAnsi="Arial" w:cs="Arial"/>
+        </w:rPr>
+        <w:t xml:space="preserve"> </w:t>
+      </w:r>
+      <w:proofErr w:type="spellStart"/>
+      <w:r>
+        <w:rPr>
+          <w:rFonts w:ascii="Arial" w:hAnsi="Arial" w:cs="Arial"/>
+        </w:rPr>
+        <w:t>to</w:t>
+      </w:r>
+      <w:proofErr w:type="spellEnd"/>
+      <w:r>
+        <w:rPr>
+          <w:rFonts w:ascii="Arial" w:hAnsi="Arial" w:cs="Arial"/>
+        </w:rPr>
+        <w:t xml:space="preserve"> </w:t>
+      </w:r>
+      <w:proofErr w:type="spellStart"/>
+      <w:r>
+        <w:rPr>
+          <w:rFonts w:ascii="Arial" w:hAnsi="Arial" w:cs="Arial"/>
+        </w:rPr>
+        <w:t>refresh</w:t>
+      </w:r>
+      <w:proofErr w:type="spellEnd"/>
+      <w:r>
+        <w:rPr>
+          <w:rFonts w:ascii="Arial" w:hAnsi="Arial" w:cs="Arial"/>
+        </w:rPr>
+        <w:t xml:space="preserve"> </w:t>
+      </w:r>
+      <w:proofErr w:type="spellStart"/>
+      <w:r>
+        <w:rPr>
+          <w:rFonts w:ascii="Arial" w:hAnsi="Arial" w:cs="Arial"/>
+        </w:rPr>
+        <w:t>their</w:t>
+      </w:r>
+      <w:proofErr w:type="spellEnd"/>
+      <w:r>
+        <w:rPr>
+          <w:rFonts w:ascii="Arial" w:hAnsi="Arial" w:cs="Arial"/>
+        </w:rPr>
+        <w:t xml:space="preserve"> </w:t>
+      </w:r>
+      <w:proofErr w:type="spellStart"/>
+      <w:r>
+        <w:rPr>
+          <w:rFonts w:ascii="Arial" w:hAnsi="Arial" w:cs="Arial"/>
+        </w:rPr>
+        <w:t>basic</w:t>
+      </w:r>
+      <w:proofErr w:type="spellEnd"/>
+      <w:r>
+        <w:rPr>
+          <w:rFonts w:ascii="Arial" w:hAnsi="Arial" w:cs="Arial"/>
+        </w:rPr>
+        <w:t xml:space="preserve"> </w:t>
+      </w:r>
+      <w:proofErr w:type="spellStart"/>
+      <w:r>
+        <w:rPr>
+          <w:rFonts w:ascii="Arial" w:hAnsi="Arial" w:cs="Arial"/>
+        </w:rPr>
+        <w:t>knowledge</w:t>
+      </w:r>
+      <w:proofErr w:type="spellEnd"/>
+      <w:r>
+        <w:rPr>
+          <w:rFonts w:ascii="Arial" w:hAnsi="Arial" w:cs="Arial"/>
+        </w:rPr>
+        <w:t xml:space="preserve">. </w:t>
       </w:r>
     </w:p>
     <w:p>
@@ -4312,11 +5147,383 @@
         <w:spacing w:line="360" w:lineRule="auto"/>
         <w:jc w:val="both"/>
       </w:pPr>
-      <w:r>
-        <w:rPr>
-          <w:rFonts w:ascii="Arial" w:hAnsi="Arial" w:cs="Arial"/>
-        </w:rPr>
-        <w:t>It allows users to navigate through various pages according to their needs, expanding their knowledge through explanations, examples, as well as tutorial videos to facilitate and achieve maximum learning in a simpler and guided manner.</w:t>
+      <w:proofErr w:type="spellStart"/>
+      <w:r>
+        <w:rPr>
+          <w:rFonts w:ascii="Arial" w:hAnsi="Arial" w:cs="Arial"/>
+        </w:rPr>
+        <w:t>It</w:t>
+      </w:r>
+      <w:proofErr w:type="spellEnd"/>
+      <w:r>
+        <w:rPr>
+          <w:rFonts w:ascii="Arial" w:hAnsi="Arial" w:cs="Arial"/>
+        </w:rPr>
+        <w:t xml:space="preserve"> </w:t>
+      </w:r>
+      <w:proofErr w:type="spellStart"/>
+      <w:r>
+        <w:rPr>
+          <w:rFonts w:ascii="Arial" w:hAnsi="Arial" w:cs="Arial"/>
+        </w:rPr>
+        <w:t>allows</w:t>
+      </w:r>
+      <w:proofErr w:type="spellEnd"/>
+      <w:r>
+        <w:rPr>
+          <w:rFonts w:ascii="Arial" w:hAnsi="Arial" w:cs="Arial"/>
+        </w:rPr>
+        <w:t xml:space="preserve"> </w:t>
+      </w:r>
+      <w:proofErr w:type="spellStart"/>
+      <w:r>
+        <w:rPr>
+          <w:rFonts w:ascii="Arial" w:hAnsi="Arial" w:cs="Arial"/>
+        </w:rPr>
+        <w:t>users</w:t>
+      </w:r>
+      <w:proofErr w:type="spellEnd"/>
+      <w:r>
+        <w:rPr>
+          <w:rFonts w:ascii="Arial" w:hAnsi="Arial" w:cs="Arial"/>
+        </w:rPr>
+        <w:t xml:space="preserve"> </w:t>
+      </w:r>
+      <w:proofErr w:type="spellStart"/>
+      <w:r>
+        <w:rPr>
+          <w:rFonts w:ascii="Arial" w:hAnsi="Arial" w:cs="Arial"/>
+        </w:rPr>
+        <w:t>to</w:t>
+      </w:r>
+      <w:proofErr w:type="spellEnd"/>
+      <w:r>
+        <w:rPr>
+          <w:rFonts w:ascii="Arial" w:hAnsi="Arial" w:cs="Arial"/>
+        </w:rPr>
+        <w:t xml:space="preserve"> </w:t>
+      </w:r>
+      <w:proofErr w:type="spellStart"/>
+      <w:r>
+        <w:rPr>
+          <w:rFonts w:ascii="Arial" w:hAnsi="Arial" w:cs="Arial"/>
+        </w:rPr>
+        <w:t>navigate</w:t>
+      </w:r>
+      <w:proofErr w:type="spellEnd"/>
+      <w:r>
+        <w:rPr>
+          <w:rFonts w:ascii="Arial" w:hAnsi="Arial" w:cs="Arial"/>
+        </w:rPr>
+        <w:t xml:space="preserve"> </w:t>
+      </w:r>
+      <w:proofErr w:type="spellStart"/>
+      <w:r>
+        <w:rPr>
+          <w:rFonts w:ascii="Arial" w:hAnsi="Arial" w:cs="Arial"/>
+        </w:rPr>
+        <w:t>through</w:t>
+      </w:r>
+      <w:proofErr w:type="spellEnd"/>
+      <w:r>
+        <w:rPr>
+          <w:rFonts w:ascii="Arial" w:hAnsi="Arial" w:cs="Arial"/>
+        </w:rPr>
+        <w:t xml:space="preserve"> </w:t>
+      </w:r>
+      <w:proofErr w:type="spellStart"/>
+      <w:r>
+        <w:rPr>
+          <w:rFonts w:ascii="Arial" w:hAnsi="Arial" w:cs="Arial"/>
+        </w:rPr>
+        <w:t>various</w:t>
+      </w:r>
+      <w:proofErr w:type="spellEnd"/>
+      <w:r>
+        <w:rPr>
+          <w:rFonts w:ascii="Arial" w:hAnsi="Arial" w:cs="Arial"/>
+        </w:rPr>
+        <w:t xml:space="preserve"> </w:t>
+      </w:r>
+      <w:proofErr w:type="spellStart"/>
+      <w:r>
+        <w:rPr>
+          <w:rFonts w:ascii="Arial" w:hAnsi="Arial" w:cs="Arial"/>
+        </w:rPr>
+        <w:t>pages</w:t>
+      </w:r>
+      <w:proofErr w:type="spellEnd"/>
+      <w:r>
+        <w:rPr>
+          <w:rFonts w:ascii="Arial" w:hAnsi="Arial" w:cs="Arial"/>
+        </w:rPr>
+        <w:t xml:space="preserve"> </w:t>
+      </w:r>
+      <w:proofErr w:type="spellStart"/>
+      <w:r>
+        <w:rPr>
+          <w:rFonts w:ascii="Arial" w:hAnsi="Arial" w:cs="Arial"/>
+        </w:rPr>
+        <w:t>according</w:t>
+      </w:r>
+      <w:proofErr w:type="spellEnd"/>
+      <w:r>
+        <w:rPr>
+          <w:rFonts w:ascii="Arial" w:hAnsi="Arial" w:cs="Arial"/>
+        </w:rPr>
+        <w:t xml:space="preserve"> </w:t>
+      </w:r>
+      <w:proofErr w:type="spellStart"/>
+      <w:r>
+        <w:rPr>
+          <w:rFonts w:ascii="Arial" w:hAnsi="Arial" w:cs="Arial"/>
+        </w:rPr>
+        <w:t>to</w:t>
+      </w:r>
+      <w:proofErr w:type="spellEnd"/>
+      <w:r>
+        <w:rPr>
+          <w:rFonts w:ascii="Arial" w:hAnsi="Arial" w:cs="Arial"/>
+        </w:rPr>
+        <w:t xml:space="preserve"> </w:t>
+      </w:r>
+      <w:proofErr w:type="spellStart"/>
+      <w:r>
+        <w:rPr>
+          <w:rFonts w:ascii="Arial" w:hAnsi="Arial" w:cs="Arial"/>
+        </w:rPr>
+        <w:t>their</w:t>
+      </w:r>
+      <w:proofErr w:type="spellEnd"/>
+      <w:r>
+        <w:rPr>
+          <w:rFonts w:ascii="Arial" w:hAnsi="Arial" w:cs="Arial"/>
+        </w:rPr>
+        <w:t xml:space="preserve"> </w:t>
+      </w:r>
+      <w:proofErr w:type="spellStart"/>
+      <w:r>
+        <w:rPr>
+          <w:rFonts w:ascii="Arial" w:hAnsi="Arial" w:cs="Arial"/>
+        </w:rPr>
+        <w:t>needs</w:t>
+      </w:r>
+      <w:proofErr w:type="spellEnd"/>
+      <w:r>
+        <w:rPr>
+          <w:rFonts w:ascii="Arial" w:hAnsi="Arial" w:cs="Arial"/>
+        </w:rPr>
+        <w:t xml:space="preserve">, </w:t>
+      </w:r>
+      <w:proofErr w:type="spellStart"/>
+      <w:r>
+        <w:rPr>
+          <w:rFonts w:ascii="Arial" w:hAnsi="Arial" w:cs="Arial"/>
+        </w:rPr>
+        <w:t>expanding</w:t>
+      </w:r>
+      <w:proofErr w:type="spellEnd"/>
+      <w:r>
+        <w:rPr>
+          <w:rFonts w:ascii="Arial" w:hAnsi="Arial" w:cs="Arial"/>
+        </w:rPr>
+        <w:t xml:space="preserve"> </w:t>
+      </w:r>
+      <w:proofErr w:type="spellStart"/>
+      <w:r>
+        <w:rPr>
+          <w:rFonts w:ascii="Arial" w:hAnsi="Arial" w:cs="Arial"/>
+        </w:rPr>
+        <w:t>their</w:t>
+      </w:r>
+      <w:proofErr w:type="spellEnd"/>
+      <w:r>
+        <w:rPr>
+          <w:rFonts w:ascii="Arial" w:hAnsi="Arial" w:cs="Arial"/>
+        </w:rPr>
+        <w:t xml:space="preserve"> </w:t>
+      </w:r>
+      <w:proofErr w:type="spellStart"/>
+      <w:r>
+        <w:rPr>
+          <w:rFonts w:ascii="Arial" w:hAnsi="Arial" w:cs="Arial"/>
+        </w:rPr>
+        <w:t>knowledge</w:t>
+      </w:r>
+      <w:proofErr w:type="spellEnd"/>
+      <w:r>
+        <w:rPr>
+          <w:rFonts w:ascii="Arial" w:hAnsi="Arial" w:cs="Arial"/>
+        </w:rPr>
+        <w:t xml:space="preserve"> </w:t>
+      </w:r>
+      <w:proofErr w:type="spellStart"/>
+      <w:r>
+        <w:rPr>
+          <w:rFonts w:ascii="Arial" w:hAnsi="Arial" w:cs="Arial"/>
+        </w:rPr>
+        <w:t>through</w:t>
+      </w:r>
+      <w:proofErr w:type="spellEnd"/>
+      <w:r>
+        <w:rPr>
+          <w:rFonts w:ascii="Arial" w:hAnsi="Arial" w:cs="Arial"/>
+        </w:rPr>
+        <w:t xml:space="preserve"> </w:t>
+      </w:r>
+      <w:proofErr w:type="spellStart"/>
+      <w:r>
+        <w:rPr>
+          <w:rFonts w:ascii="Arial" w:hAnsi="Arial" w:cs="Arial"/>
+        </w:rPr>
+        <w:t>explanations</w:t>
+      </w:r>
+      <w:proofErr w:type="spellEnd"/>
+      <w:r>
+        <w:rPr>
+          <w:rFonts w:ascii="Arial" w:hAnsi="Arial" w:cs="Arial"/>
+        </w:rPr>
+        <w:t xml:space="preserve">, </w:t>
+      </w:r>
+      <w:proofErr w:type="spellStart"/>
+      <w:r>
+        <w:rPr>
+          <w:rFonts w:ascii="Arial" w:hAnsi="Arial" w:cs="Arial"/>
+        </w:rPr>
+        <w:t>examples</w:t>
+      </w:r>
+      <w:proofErr w:type="spellEnd"/>
+      <w:r>
+        <w:rPr>
+          <w:rFonts w:ascii="Arial" w:hAnsi="Arial" w:cs="Arial"/>
+        </w:rPr>
+        <w:t xml:space="preserve">, as </w:t>
+      </w:r>
+      <w:proofErr w:type="spellStart"/>
+      <w:r>
+        <w:rPr>
+          <w:rFonts w:ascii="Arial" w:hAnsi="Arial" w:cs="Arial"/>
+        </w:rPr>
+        <w:t>well</w:t>
+      </w:r>
+      <w:proofErr w:type="spellEnd"/>
+      <w:r>
+        <w:rPr>
+          <w:rFonts w:ascii="Arial" w:hAnsi="Arial" w:cs="Arial"/>
+        </w:rPr>
+        <w:t xml:space="preserve"> as tutorial videos </w:t>
+      </w:r>
+      <w:proofErr w:type="spellStart"/>
+      <w:r>
+        <w:rPr>
+          <w:rFonts w:ascii="Arial" w:hAnsi="Arial" w:cs="Arial"/>
+        </w:rPr>
+        <w:t>to</w:t>
+      </w:r>
+      <w:proofErr w:type="spellEnd"/>
+      <w:r>
+        <w:rPr>
+          <w:rFonts w:ascii="Arial" w:hAnsi="Arial" w:cs="Arial"/>
+        </w:rPr>
+        <w:t xml:space="preserve"> </w:t>
+      </w:r>
+      <w:proofErr w:type="spellStart"/>
+      <w:r>
+        <w:rPr>
+          <w:rFonts w:ascii="Arial" w:hAnsi="Arial" w:cs="Arial"/>
+        </w:rPr>
+        <w:t>facilitate</w:t>
+      </w:r>
+      <w:proofErr w:type="spellEnd"/>
+      <w:r>
+        <w:rPr>
+          <w:rFonts w:ascii="Arial" w:hAnsi="Arial" w:cs="Arial"/>
+        </w:rPr>
+        <w:t xml:space="preserve"> and </w:t>
+      </w:r>
+      <w:proofErr w:type="spellStart"/>
+      <w:r>
+        <w:rPr>
+          <w:rFonts w:ascii="Arial" w:hAnsi="Arial" w:cs="Arial"/>
+        </w:rPr>
+        <w:t>achieve</w:t>
+      </w:r>
+      <w:proofErr w:type="spellEnd"/>
+      <w:r>
+        <w:rPr>
+          <w:rFonts w:ascii="Arial" w:hAnsi="Arial" w:cs="Arial"/>
+        </w:rPr>
+        <w:t xml:space="preserve"> </w:t>
+      </w:r>
+      <w:proofErr w:type="spellStart"/>
+      <w:r>
+        <w:rPr>
+          <w:rFonts w:ascii="Arial" w:hAnsi="Arial" w:cs="Arial"/>
+        </w:rPr>
+        <w:t>maximum</w:t>
+      </w:r>
+      <w:proofErr w:type="spellEnd"/>
+      <w:r>
+        <w:rPr>
+          <w:rFonts w:ascii="Arial" w:hAnsi="Arial" w:cs="Arial"/>
+        </w:rPr>
+        <w:t xml:space="preserve"> </w:t>
+      </w:r>
+      <w:proofErr w:type="spellStart"/>
+      <w:r>
+        <w:rPr>
+          <w:rFonts w:ascii="Arial" w:hAnsi="Arial" w:cs="Arial"/>
+        </w:rPr>
+        <w:t>learning</w:t>
+      </w:r>
+      <w:proofErr w:type="spellEnd"/>
+      <w:r>
+        <w:rPr>
+          <w:rFonts w:ascii="Arial" w:hAnsi="Arial" w:cs="Arial"/>
+        </w:rPr>
+        <w:t xml:space="preserve"> in a </w:t>
+      </w:r>
+      <w:proofErr w:type="spellStart"/>
+      <w:r>
+        <w:rPr>
+          <w:rFonts w:ascii="Arial" w:hAnsi="Arial" w:cs="Arial"/>
+        </w:rPr>
+        <w:t>simpler</w:t>
+      </w:r>
+      <w:proofErr w:type="spellEnd"/>
+      <w:r>
+        <w:rPr>
+          <w:rFonts w:ascii="Arial" w:hAnsi="Arial" w:cs="Arial"/>
+        </w:rPr>
+        <w:t xml:space="preserve"> and </w:t>
+      </w:r>
+      <w:proofErr w:type="spellStart"/>
+      <w:r>
+        <w:rPr>
+          <w:rFonts w:ascii="Arial" w:hAnsi="Arial" w:cs="Arial"/>
+        </w:rPr>
+        <w:t>guided</w:t>
+      </w:r>
+      <w:proofErr w:type="spellEnd"/>
+      <w:r>
+        <w:rPr>
+          <w:rFonts w:ascii="Arial" w:hAnsi="Arial" w:cs="Arial"/>
+        </w:rPr>
+        <w:t xml:space="preserve"> </w:t>
+      </w:r>
+      <w:proofErr w:type="spellStart"/>
+      <w:r>
+        <w:rPr>
+          <w:rFonts w:ascii="Arial" w:hAnsi="Arial" w:cs="Arial"/>
+        </w:rPr>
+        <w:t>manner</w:t>
+      </w:r>
+      <w:proofErr w:type="spellEnd"/>
+      <w:r>
+        <w:rPr>
+          <w:rFonts w:ascii="Arial" w:hAnsi="Arial" w:cs="Arial"/>
+        </w:rPr>
+        <w:t>.</w:t>
       </w:r>
     </w:p>
     <w:p>
@@ -4363,9 +5570,8 @@
       <w:pPr>
         <w:pStyle w:val="Ttulo2"/>
       </w:pPr>
-      <w:bookmarkStart w:id="19" w:name="_Toc166705929"/>
-      <w:r>
-        <w:lastRenderedPageBreak/>
+      <w:bookmarkStart w:id="25" w:name="_Toc166795929"/>
+      <w:r>
         <w:t xml:space="preserve">¿De </w:t>
       </w:r>
       <w:r>
@@ -4374,7 +5580,7 @@
       <w:r>
         <w:t xml:space="preserve"> está formado?</w:t>
       </w:r>
-      <w:bookmarkEnd w:id="19"/>
+      <w:bookmarkEnd w:id="25"/>
     </w:p>
     <w:p/>
     <w:p>
@@ -4385,12 +5591,28 @@
           <w:rFonts w:ascii="Arial" w:hAnsi="Arial" w:cs="Arial"/>
         </w:rPr>
       </w:pPr>
-      <w:r>
-        <w:rPr>
-          <w:rFonts w:ascii="Arial" w:hAnsi="Arial" w:cs="Arial"/>
-        </w:rPr>
-        <w:t>Programing Learning</w:t>
-      </w:r>
+      <w:proofErr w:type="spellStart"/>
+      <w:r>
+        <w:rPr>
+          <w:rFonts w:ascii="Arial" w:hAnsi="Arial" w:cs="Arial"/>
+        </w:rPr>
+        <w:t>Programing</w:t>
+      </w:r>
+      <w:proofErr w:type="spellEnd"/>
+      <w:r>
+        <w:rPr>
+          <w:rFonts w:ascii="Arial" w:hAnsi="Arial" w:cs="Arial"/>
+        </w:rPr>
+        <w:t xml:space="preserve"> </w:t>
+      </w:r>
+      <w:proofErr w:type="spellStart"/>
+      <w:r>
+        <w:rPr>
+          <w:rFonts w:ascii="Arial" w:hAnsi="Arial" w:cs="Arial"/>
+        </w:rPr>
+        <w:t>Learning</w:t>
+      </w:r>
+      <w:proofErr w:type="spellEnd"/>
       <w:r>
         <w:rPr>
           <w:rFonts w:ascii="Arial" w:hAnsi="Arial" w:cs="Arial"/>
@@ -4421,23 +5643,75 @@
         </w:rPr>
         <w:t>(</w:t>
       </w:r>
-      <w:r>
-        <w:rPr>
-          <w:rFonts w:ascii="Arial" w:hAnsi="Arial" w:cs="Arial"/>
-        </w:rPr>
-        <w:t>TypeScript, Html, Css, Boostrap</w:t>
-      </w:r>
+      <w:proofErr w:type="spellStart"/>
+      <w:r>
+        <w:rPr>
+          <w:rFonts w:ascii="Arial" w:hAnsi="Arial" w:cs="Arial"/>
+        </w:rPr>
+        <w:t>TypeScript</w:t>
+      </w:r>
+      <w:proofErr w:type="spellEnd"/>
+      <w:r>
+        <w:rPr>
+          <w:rFonts w:ascii="Arial" w:hAnsi="Arial" w:cs="Arial"/>
+        </w:rPr>
+        <w:t xml:space="preserve">, </w:t>
+      </w:r>
+      <w:proofErr w:type="spellStart"/>
+      <w:r>
+        <w:rPr>
+          <w:rFonts w:ascii="Arial" w:hAnsi="Arial" w:cs="Arial"/>
+        </w:rPr>
+        <w:t>Html</w:t>
+      </w:r>
+      <w:proofErr w:type="spellEnd"/>
+      <w:r>
+        <w:rPr>
+          <w:rFonts w:ascii="Arial" w:hAnsi="Arial" w:cs="Arial"/>
+        </w:rPr>
+        <w:t xml:space="preserve">, </w:t>
+      </w:r>
+      <w:proofErr w:type="spellStart"/>
+      <w:r>
+        <w:rPr>
+          <w:rFonts w:ascii="Arial" w:hAnsi="Arial" w:cs="Arial"/>
+        </w:rPr>
+        <w:t>Css</w:t>
+      </w:r>
+      <w:proofErr w:type="spellEnd"/>
+      <w:r>
+        <w:rPr>
+          <w:rFonts w:ascii="Arial" w:hAnsi="Arial" w:cs="Arial"/>
+        </w:rPr>
+        <w:t xml:space="preserve">, </w:t>
+      </w:r>
+      <w:proofErr w:type="spellStart"/>
+      <w:r>
+        <w:rPr>
+          <w:rFonts w:ascii="Arial" w:hAnsi="Arial" w:cs="Arial"/>
+        </w:rPr>
+        <w:t>Boostrap</w:t>
+      </w:r>
+      <w:proofErr w:type="spellEnd"/>
       <w:r>
         <w:rPr>
           <w:rFonts w:ascii="Arial" w:hAnsi="Arial" w:cs="Arial"/>
         </w:rPr>
         <w:t xml:space="preserve">), enlazada a una base de datos en </w:t>
       </w:r>
-      <w:r>
-        <w:rPr>
-          <w:rFonts w:ascii="Arial" w:hAnsi="Arial" w:cs="Arial"/>
-        </w:rPr>
-        <w:t xml:space="preserve">MariaDb </w:t>
+      <w:proofErr w:type="spellStart"/>
+      <w:r>
+        <w:rPr>
+          <w:rFonts w:ascii="Arial" w:hAnsi="Arial" w:cs="Arial"/>
+        </w:rPr>
+        <w:t>MariaDb</w:t>
+      </w:r>
+      <w:proofErr w:type="spellEnd"/>
+      <w:r>
+        <w:rPr>
+          <w:rFonts w:ascii="Arial" w:hAnsi="Arial" w:cs="Arial"/>
+        </w:rPr>
+        <w:t xml:space="preserve"> </w:t>
       </w:r>
       <w:r>
         <w:rPr>
@@ -4473,7 +5747,21 @@
         <w:rPr>
           <w:rFonts w:ascii="Arial" w:hAnsi="Arial" w:cs="Arial"/>
         </w:rPr>
-        <w:t>un entorno backend y api desarrollado en java y en contacto con Angular.</w:t>
+        <w:t xml:space="preserve">un entorno </w:t>
+      </w:r>
+      <w:proofErr w:type="spellStart"/>
+      <w:r>
+        <w:rPr>
+          <w:rFonts w:ascii="Arial" w:hAnsi="Arial" w:cs="Arial"/>
+        </w:rPr>
+        <w:t>backend</w:t>
+      </w:r>
+      <w:proofErr w:type="spellEnd"/>
+      <w:r>
+        <w:rPr>
+          <w:rFonts w:ascii="Arial" w:hAnsi="Arial" w:cs="Arial"/>
+        </w:rPr>
+        <w:t xml:space="preserve"> y api desarrollado en java y en contacto con Angular.</w:t>
       </w:r>
     </w:p>
     <w:p>
@@ -4516,7 +5804,7 @@
       <w:pPr>
         <w:pStyle w:val="Ttulo1"/>
       </w:pPr>
-      <w:bookmarkStart w:id="20" w:name="_Toc166705930"/>
+      <w:bookmarkStart w:id="26" w:name="_Toc166795930"/>
       <w:r>
         <w:t xml:space="preserve">Justificación </w:t>
       </w:r>
@@ -4526,7 +5814,7 @@
       <w:r>
         <w:t>del proyecto</w:t>
       </w:r>
-      <w:bookmarkEnd w:id="20"/>
+      <w:bookmarkEnd w:id="26"/>
     </w:p>
     <w:p/>
     <w:p/>
@@ -4534,11 +5822,11 @@
       <w:pPr>
         <w:pStyle w:val="Ttulo2"/>
       </w:pPr>
-      <w:bookmarkStart w:id="21" w:name="_Toc166705931"/>
+      <w:bookmarkStart w:id="27" w:name="_Toc166795931"/>
       <w:r>
         <w:t>¿Para qué se propone?</w:t>
       </w:r>
-      <w:bookmarkEnd w:id="21"/>
+      <w:bookmarkEnd w:id="27"/>
     </w:p>
     <w:p/>
     <w:p>
@@ -4549,12 +5837,28 @@
           <w:rFonts w:ascii="Arial" w:hAnsi="Arial" w:cs="Arial"/>
         </w:rPr>
       </w:pPr>
-      <w:r>
-        <w:rPr>
-          <w:rFonts w:ascii="Arial" w:hAnsi="Arial" w:cs="Arial"/>
-        </w:rPr>
-        <w:t>Programing Learning</w:t>
-      </w:r>
+      <w:proofErr w:type="spellStart"/>
+      <w:r>
+        <w:rPr>
+          <w:rFonts w:ascii="Arial" w:hAnsi="Arial" w:cs="Arial"/>
+        </w:rPr>
+        <w:t>Programing</w:t>
+      </w:r>
+      <w:proofErr w:type="spellEnd"/>
+      <w:r>
+        <w:rPr>
+          <w:rFonts w:ascii="Arial" w:hAnsi="Arial" w:cs="Arial"/>
+        </w:rPr>
+        <w:t xml:space="preserve"> </w:t>
+      </w:r>
+      <w:proofErr w:type="spellStart"/>
+      <w:r>
+        <w:rPr>
+          <w:rFonts w:ascii="Arial" w:hAnsi="Arial" w:cs="Arial"/>
+        </w:rPr>
+        <w:t>Learning</w:t>
+      </w:r>
+      <w:proofErr w:type="spellEnd"/>
       <w:r>
         <w:rPr>
           <w:rFonts w:ascii="Arial" w:hAnsi="Arial" w:cs="Arial"/>
@@ -4574,7 +5878,7 @@
       <w:pPr>
         <w:pStyle w:val="Ttulo2"/>
       </w:pPr>
-      <w:bookmarkStart w:id="22" w:name="_Toc166705932"/>
+      <w:bookmarkStart w:id="28" w:name="_Toc166795932"/>
       <w:r>
         <w:t xml:space="preserve">¿A </w:t>
       </w:r>
@@ -4584,7 +5888,7 @@
       <w:r>
         <w:t xml:space="preserve"> se dirige?</w:t>
       </w:r>
-      <w:bookmarkEnd w:id="22"/>
+      <w:bookmarkEnd w:id="28"/>
     </w:p>
     <w:p/>
     <w:p>
@@ -4595,12 +5899,28 @@
           <w:rFonts w:ascii="Arial" w:hAnsi="Arial" w:cs="Arial"/>
         </w:rPr>
       </w:pPr>
-      <w:r>
-        <w:rPr>
-          <w:rFonts w:ascii="Arial" w:hAnsi="Arial" w:cs="Arial"/>
-        </w:rPr>
-        <w:t>Programing Learning</w:t>
-      </w:r>
+      <w:proofErr w:type="spellStart"/>
+      <w:r>
+        <w:rPr>
+          <w:rFonts w:ascii="Arial" w:hAnsi="Arial" w:cs="Arial"/>
+        </w:rPr>
+        <w:t>Programing</w:t>
+      </w:r>
+      <w:proofErr w:type="spellEnd"/>
+      <w:r>
+        <w:rPr>
+          <w:rFonts w:ascii="Arial" w:hAnsi="Arial" w:cs="Arial"/>
+        </w:rPr>
+        <w:t xml:space="preserve"> </w:t>
+      </w:r>
+      <w:proofErr w:type="spellStart"/>
+      <w:r>
+        <w:rPr>
+          <w:rFonts w:ascii="Arial" w:hAnsi="Arial" w:cs="Arial"/>
+        </w:rPr>
+        <w:t>Learning</w:t>
+      </w:r>
+      <w:proofErr w:type="spellEnd"/>
       <w:r>
         <w:rPr>
           <w:rFonts w:ascii="Arial" w:hAnsi="Arial" w:cs="Arial"/>
@@ -4666,12 +5986,11 @@
       <w:pPr>
         <w:pStyle w:val="Ttulo2"/>
       </w:pPr>
-      <w:bookmarkStart w:id="23" w:name="_Toc166705933"/>
-      <w:r>
-        <w:lastRenderedPageBreak/>
+      <w:bookmarkStart w:id="29" w:name="_Toc166795933"/>
+      <w:r>
         <w:t>¿Qué se pretende alcanzar?</w:t>
       </w:r>
-      <w:bookmarkEnd w:id="23"/>
+      <w:bookmarkEnd w:id="29"/>
     </w:p>
     <w:p>
       <w:pPr>
@@ -4783,22 +6102,22 @@
       <w:pPr>
         <w:pStyle w:val="Ttulo1"/>
       </w:pPr>
-      <w:bookmarkStart w:id="24" w:name="_Toc166705934"/>
+      <w:bookmarkStart w:id="30" w:name="_Toc166795934"/>
       <w:r>
         <w:t>Desarrollo del proyecto</w:t>
       </w:r>
-      <w:bookmarkEnd w:id="24"/>
+      <w:bookmarkEnd w:id="30"/>
     </w:p>
     <w:p/>
     <w:p>
       <w:pPr>
         <w:pStyle w:val="Ttulo2"/>
       </w:pPr>
-      <w:bookmarkStart w:id="25" w:name="_Toc166705935"/>
+      <w:bookmarkStart w:id="31" w:name="_Toc166795935"/>
       <w:r>
         <w:t>Análisis del mercado</w:t>
       </w:r>
-      <w:bookmarkEnd w:id="25"/>
+      <w:bookmarkEnd w:id="31"/>
     </w:p>
     <w:p>
       <w:pPr>
@@ -4814,6 +6133,7 @@
           <w:b/>
         </w:rPr>
       </w:pPr>
+      <w:proofErr w:type="spellStart"/>
       <w:r>
         <w:rPr>
           <w:rFonts w:ascii="Arial" w:hAnsi="Arial" w:cs="Arial"/>
@@ -4821,6 +6141,7 @@
         </w:rPr>
         <w:t>PrograminLearning</w:t>
       </w:r>
+      <w:proofErr w:type="spellEnd"/>
       <w:r>
         <w:rPr>
           <w:rFonts w:ascii="Arial" w:hAnsi="Arial" w:cs="Arial"/>
@@ -4914,11 +6235,19 @@
         </w:rPr>
         <w:t xml:space="preserve"> </w:t>
       </w:r>
-      <w:r>
-        <w:rPr>
-          <w:rFonts w:ascii="Arial" w:hAnsi="Arial" w:cs="Arial"/>
-        </w:rPr>
-        <w:t>ProgramingLearning satisface una demanda significativa y continua de usuarios que buscan aprender, mejorar y refrescar sus conocimientos en el ámbito del de desarrollo de aplicaciones</w:t>
+      <w:proofErr w:type="spellStart"/>
+      <w:r>
+        <w:rPr>
+          <w:rFonts w:ascii="Arial" w:hAnsi="Arial" w:cs="Arial"/>
+        </w:rPr>
+        <w:t>ProgramingLearning</w:t>
+      </w:r>
+      <w:proofErr w:type="spellEnd"/>
+      <w:r>
+        <w:rPr>
+          <w:rFonts w:ascii="Arial" w:hAnsi="Arial" w:cs="Arial"/>
+        </w:rPr>
+        <w:t xml:space="preserve"> satisface una demanda significativa y continua de usuarios que buscan aprender, mejorar y refrescar sus conocimientos en el ámbito del de desarrollo de aplicaciones</w:t>
       </w:r>
       <w:r>
         <w:rPr>
@@ -4965,11 +6294,19 @@
         </w:rPr>
         <w:t xml:space="preserve">: </w:t>
       </w:r>
-      <w:r>
-        <w:rPr>
-          <w:rFonts w:ascii="Arial" w:hAnsi="Arial" w:cs="Arial"/>
-        </w:rPr>
-        <w:t>ProgramingLearning al ser recién desarrollada no es muy conocida y aunque la fuente de información sea confiable tiene mucha competencia, pero cada competencia posee un enfoque diferente</w:t>
+      <w:proofErr w:type="spellStart"/>
+      <w:r>
+        <w:rPr>
+          <w:rFonts w:ascii="Arial" w:hAnsi="Arial" w:cs="Arial"/>
+        </w:rPr>
+        <w:t>ProgramingLearning</w:t>
+      </w:r>
+      <w:proofErr w:type="spellEnd"/>
+      <w:r>
+        <w:rPr>
+          <w:rFonts w:ascii="Arial" w:hAnsi="Arial" w:cs="Arial"/>
+        </w:rPr>
+        <w:t xml:space="preserve"> al ser recién desarrollada no es muy conocida y aunque la fuente de información sea confiable tiene mucha competencia, pero cada competencia posee un enfoque diferente</w:t>
       </w:r>
       <w:r>
         <w:rPr>
@@ -5076,12 +6413,11 @@
       <w:pPr>
         <w:pStyle w:val="Ttulo2"/>
       </w:pPr>
-      <w:bookmarkStart w:id="26" w:name="_Toc166705936"/>
-      <w:r>
-        <w:lastRenderedPageBreak/>
+      <w:bookmarkStart w:id="32" w:name="_Toc166795936"/>
+      <w:r>
         <w:t>Metodologías utilizadas</w:t>
       </w:r>
-      <w:bookmarkEnd w:id="26"/>
+      <w:bookmarkEnd w:id="32"/>
     </w:p>
     <w:p/>
     <w:p>
@@ -5136,7 +6472,21 @@
         <w:rPr>
           <w:rFonts w:ascii="Arial" w:hAnsi="Arial" w:cs="Arial"/>
         </w:rPr>
-        <w:t xml:space="preserve"> es un marco de trabajo ágil para la gestión y desarrollo de proyectos de software basándose en ciclos de trabajos conocidos como Sprints.</w:t>
+        <w:t xml:space="preserve"> es un marco de trabajo ágil para la gestión y desarrollo de proyectos de software basándose en ciclos de trabajos conocidos como </w:t>
+      </w:r>
+      <w:proofErr w:type="spellStart"/>
+      <w:r>
+        <w:rPr>
+          <w:rFonts w:ascii="Arial" w:hAnsi="Arial" w:cs="Arial"/>
+        </w:rPr>
+        <w:t>Sprints</w:t>
+      </w:r>
+      <w:proofErr w:type="spellEnd"/>
+      <w:r>
+        <w:rPr>
+          <w:rFonts w:ascii="Arial" w:hAnsi="Arial" w:cs="Arial"/>
+        </w:rPr>
+        <w:t>.</w:t>
       </w:r>
     </w:p>
     <w:p>
@@ -5456,12 +6806,12 @@
       <w:pPr>
         <w:pStyle w:val="Ttulo2"/>
       </w:pPr>
-      <w:bookmarkStart w:id="27" w:name="_Toc166705937"/>
+      <w:bookmarkStart w:id="33" w:name="_Toc166795937"/>
       <w:r>
         <w:lastRenderedPageBreak/>
         <w:t>Componentes de la aplicación</w:t>
       </w:r>
-      <w:bookmarkEnd w:id="27"/>
+      <w:bookmarkEnd w:id="33"/>
     </w:p>
     <w:p/>
     <w:p>
@@ -5472,11 +6822,16 @@
           <w:numId w:val="1"/>
         </w:numPr>
       </w:pPr>
-      <w:bookmarkStart w:id="28" w:name="_Toc166705938"/>
-      <w:r>
-        <w:t>MockUp:</w:t>
-      </w:r>
-      <w:bookmarkEnd w:id="28"/>
+      <w:bookmarkStart w:id="34" w:name="_Toc166795938"/>
+      <w:proofErr w:type="spellStart"/>
+      <w:r>
+        <w:t>MockUp</w:t>
+      </w:r>
+      <w:proofErr w:type="spellEnd"/>
+      <w:r>
+        <w:t>:</w:t>
+      </w:r>
+      <w:bookmarkEnd w:id="34"/>
     </w:p>
     <w:p>
       <w:pPr>
@@ -5498,12 +6853,14 @@
           <w:rFonts w:cs="Arial"/>
         </w:rPr>
       </w:pPr>
+      <w:proofErr w:type="spellStart"/>
       <w:r>
         <w:rPr>
           <w:rFonts w:cs="Arial"/>
         </w:rPr>
         <w:t>Login</w:t>
       </w:r>
+      <w:proofErr w:type="spellEnd"/>
     </w:p>
     <w:p/>
     <w:p>
@@ -5511,6 +6868,9 @@
         <w:ind w:firstLine="708"/>
       </w:pPr>
       <w:r>
+        <w:rPr>
+          <w:noProof/>
+        </w:rPr>
         <w:drawing>
           <wp:inline distT="0" distB="0" distL="0" distR="0" wp14:anchorId="1587ABD7" wp14:editId="1B3DA86D">
             <wp:extent cx="5396230" cy="4419600"/>
@@ -5804,6 +7164,7 @@
       <w:r>
         <w:rPr>
           <w:rFonts w:ascii="Arial" w:hAnsi="Arial" w:cs="Arial"/>
+          <w:noProof/>
         </w:rPr>
         <w:drawing>
           <wp:inline distT="0" distB="0" distL="0" distR="0" wp14:anchorId="1196E4F6" wp14:editId="2BF6092C">
@@ -6071,6 +7432,9 @@
         <w:ind w:firstLine="708"/>
       </w:pPr>
       <w:r>
+        <w:rPr>
+          <w:noProof/>
+        </w:rPr>
         <w:drawing>
           <wp:inline distT="0" distB="0" distL="0" distR="0" wp14:anchorId="099052FF" wp14:editId="62105772">
             <wp:extent cx="5396230" cy="2814955"/>
@@ -6381,6 +7745,9 @@
         <w:ind w:firstLine="708"/>
       </w:pPr>
       <w:r>
+        <w:rPr>
+          <w:noProof/>
+        </w:rPr>
         <w:drawing>
           <wp:inline distT="0" distB="0" distL="0" distR="0" wp14:anchorId="7F363FE7" wp14:editId="4751BF05">
             <wp:extent cx="5396230" cy="4342765"/>
@@ -6464,6 +7831,7 @@
         </w:rPr>
         <w:t xml:space="preserve">s </w:t>
       </w:r>
+      <w:proofErr w:type="gramStart"/>
       <w:r>
         <w:rPr>
           <w:rFonts w:ascii="Arial" w:hAnsi="Arial" w:cs="Arial"/>
@@ -6476,6 +7844,7 @@
         </w:rPr>
         <w:t xml:space="preserve"> existentes</w:t>
       </w:r>
+      <w:proofErr w:type="gramEnd"/>
       <w:r>
         <w:rPr>
           <w:rFonts w:ascii="Arial" w:hAnsi="Arial" w:cs="Arial"/>
@@ -6584,6 +7953,9 @@
         <w:ind w:firstLine="708"/>
       </w:pPr>
       <w:r>
+        <w:rPr>
+          <w:noProof/>
+        </w:rPr>
         <w:drawing>
           <wp:inline distT="0" distB="0" distL="0" distR="0" wp14:anchorId="72F7FF5A" wp14:editId="59A259AE">
             <wp:extent cx="5396230" cy="2583815"/>
@@ -6679,6 +8051,7 @@
       <w:r>
         <w:rPr>
           <w:rFonts w:ascii="Arial" w:hAnsi="Arial" w:cs="Arial"/>
+          <w:noProof/>
         </w:rPr>
         <w:drawing>
           <wp:inline distT="0" distB="0" distL="0" distR="0" wp14:anchorId="6697337C" wp14:editId="213F6448">
@@ -6761,7 +8134,7 @@
           <w:rFonts w:cs="Arial"/>
         </w:rPr>
       </w:pPr>
-      <w:bookmarkStart w:id="29" w:name="_Toc166705939"/>
+      <w:bookmarkStart w:id="35" w:name="_Toc166795939"/>
       <w:r>
         <w:rPr>
           <w:rFonts w:cs="Arial"/>
@@ -6769,7 +8142,7 @@
         <w:lastRenderedPageBreak/>
         <w:t>Requisitos Funcionales:</w:t>
       </w:r>
-      <w:bookmarkEnd w:id="29"/>
+      <w:bookmarkEnd w:id="35"/>
     </w:p>
     <w:p/>
     <w:p>
@@ -6914,8 +8287,16 @@
         <w:rPr>
           <w:rFonts w:ascii="Arial" w:hAnsi="Arial" w:cs="Arial"/>
         </w:rPr>
-        <w:t>Al intentar registrarse se verifica que el correo que intentas registrar no se encuentre en la bdd</w:t>
-      </w:r>
+        <w:t xml:space="preserve">Al intentar registrarse se verifica que el correo que intentas registrar no se encuentre en la </w:t>
+      </w:r>
+      <w:proofErr w:type="spellStart"/>
+      <w:r>
+        <w:rPr>
+          <w:rFonts w:ascii="Arial" w:hAnsi="Arial" w:cs="Arial"/>
+        </w:rPr>
+        <w:t>bdd</w:t>
+      </w:r>
+      <w:proofErr w:type="spellEnd"/>
       <w:r>
         <w:rPr>
           <w:rFonts w:ascii="Arial" w:hAnsi="Arial" w:cs="Arial"/>
@@ -7217,9 +8598,11 @@
       <w:r>
         <w:t xml:space="preserve"> "</w:t>
       </w:r>
+      <w:proofErr w:type="spellStart"/>
       <w:r>
         <w:t>Lenguages</w:t>
       </w:r>
+      <w:proofErr w:type="spellEnd"/>
       <w:r>
         <w:t>":</w:t>
       </w:r>
@@ -7267,7 +8650,21 @@
         <w:rPr>
           <w:rFonts w:ascii="Arial" w:hAnsi="Arial" w:cs="Arial"/>
         </w:rPr>
-        <w:t>aparecen diversos lenguajes que al darle hacer click en cualquiera te aparecen un listado de páginas filtrada por el lenguaje seleccionado.</w:t>
+        <w:t xml:space="preserve">aparecen diversos lenguajes que al darle hacer </w:t>
+      </w:r>
+      <w:proofErr w:type="spellStart"/>
+      <w:r>
+        <w:rPr>
+          <w:rFonts w:ascii="Arial" w:hAnsi="Arial" w:cs="Arial"/>
+        </w:rPr>
+        <w:t>click</w:t>
+      </w:r>
+      <w:proofErr w:type="spellEnd"/>
+      <w:r>
+        <w:rPr>
+          <w:rFonts w:ascii="Arial" w:hAnsi="Arial" w:cs="Arial"/>
+        </w:rPr>
+        <w:t xml:space="preserve"> en cualquiera te aparecen un listado de páginas filtrada por el lenguaje seleccionado.</w:t>
       </w:r>
     </w:p>
     <w:p>
@@ -7286,9 +8683,11 @@
           <w:numId w:val="11"/>
         </w:numPr>
       </w:pPr>
+      <w:proofErr w:type="spellStart"/>
       <w:r>
         <w:t>Search</w:t>
       </w:r>
+      <w:proofErr w:type="spellEnd"/>
       <w:r>
         <w:t xml:space="preserve"> "</w:t>
       </w:r>
@@ -7568,9 +8967,11 @@
         </w:numPr>
         <w:ind w:left="720"/>
       </w:pPr>
+      <w:proofErr w:type="spellStart"/>
       <w:r>
         <w:t>Search</w:t>
       </w:r>
+      <w:proofErr w:type="spellEnd"/>
       <w:r>
         <w:t>:</w:t>
       </w:r>
@@ -7630,8 +9031,13 @@
         </w:numPr>
         <w:ind w:left="720"/>
       </w:pPr>
-      <w:r>
-        <w:t>Learning Page</w:t>
+      <w:proofErr w:type="spellStart"/>
+      <w:r>
+        <w:t>Learning</w:t>
+      </w:r>
+      <w:proofErr w:type="spellEnd"/>
+      <w:r>
+        <w:t xml:space="preserve"> Page</w:t>
       </w:r>
       <w:r>
         <w:t>:</w:t>
@@ -7859,12 +9265,12 @@
           <w:numId w:val="1"/>
         </w:numPr>
       </w:pPr>
-      <w:bookmarkStart w:id="30" w:name="_Toc166705940"/>
+      <w:bookmarkStart w:id="36" w:name="_Toc166795940"/>
       <w:r>
         <w:lastRenderedPageBreak/>
         <w:t>Requisitos no Funcionales</w:t>
       </w:r>
-      <w:bookmarkEnd w:id="30"/>
+      <w:bookmarkEnd w:id="36"/>
     </w:p>
     <w:p/>
     <w:p>
@@ -8193,6 +9599,7 @@
         </w:rPr>
         <w:t xml:space="preserve">se almacena en una base de datos </w:t>
       </w:r>
+      <w:proofErr w:type="spellStart"/>
       <w:r>
         <w:rPr>
           <w:rFonts w:ascii="Arial" w:hAnsi="Arial" w:cs="Arial"/>
@@ -8217,6 +9624,7 @@
         </w:rPr>
         <w:t>b</w:t>
       </w:r>
+      <w:proofErr w:type="spellEnd"/>
       <w:r>
         <w:rPr>
           <w:rFonts w:ascii="Arial" w:hAnsi="Arial" w:cs="Arial"/>
@@ -8348,12 +9756,12 @@
           <w:numId w:val="1"/>
         </w:numPr>
       </w:pPr>
-      <w:bookmarkStart w:id="31" w:name="_Toc166705941"/>
+      <w:bookmarkStart w:id="37" w:name="_Toc166795941"/>
       <w:r>
         <w:lastRenderedPageBreak/>
         <w:t>Tecnologías empleadas</w:t>
       </w:r>
-      <w:bookmarkEnd w:id="31"/>
+      <w:bookmarkEnd w:id="37"/>
     </w:p>
     <w:p>
       <w:pPr>
@@ -8411,6 +9819,9 @@
     </w:p>
     <w:p>
       <w:r>
+        <w:rPr>
+          <w:noProof/>
+        </w:rPr>
         <w:drawing>
           <wp:inline distT="0" distB="0" distL="0" distR="0" wp14:anchorId="47921E27" wp14:editId="1B502D5E">
             <wp:extent cx="5396230" cy="3431540"/>
@@ -8454,6 +9865,9 @@
     <w:p/>
     <w:p>
       <w:r>
+        <w:rPr>
+          <w:noProof/>
+        </w:rPr>
         <w:lastRenderedPageBreak/>
         <w:drawing>
           <wp:inline distT="0" distB="0" distL="0" distR="0" wp14:anchorId="57118B8E" wp14:editId="25FC95D6">
@@ -8497,6 +9911,9 @@
     <w:p/>
     <w:p>
       <w:r>
+        <w:rPr>
+          <w:noProof/>
+        </w:rPr>
         <w:drawing>
           <wp:inline distT="0" distB="0" distL="0" distR="0" wp14:anchorId="00B5B866" wp14:editId="78A2E372">
             <wp:extent cx="5396230" cy="2961640"/>
@@ -8538,6 +9955,9 @@
     <w:p/>
     <w:p>
       <w:r>
+        <w:rPr>
+          <w:noProof/>
+        </w:rPr>
         <w:lastRenderedPageBreak/>
         <w:drawing>
           <wp:inline distT="0" distB="0" distL="0" distR="0" wp14:anchorId="2D18B865" wp14:editId="490FB5DB">
@@ -8721,7 +10141,7 @@
           <w:numId w:val="1"/>
         </w:numPr>
       </w:pPr>
-      <w:bookmarkStart w:id="32" w:name="_Toc166705942"/>
+      <w:bookmarkStart w:id="38" w:name="_Toc166795942"/>
       <w:r>
         <w:lastRenderedPageBreak/>
         <w:t>Diagrama de Comportamiento</w:t>
@@ -8729,7 +10149,7 @@
       <w:r>
         <w:t xml:space="preserve"> Usuario</w:t>
       </w:r>
-      <w:bookmarkEnd w:id="32"/>
+      <w:bookmarkEnd w:id="38"/>
     </w:p>
     <w:p>
       <w:pPr>
@@ -8788,7 +10208,7 @@
           <w:numId w:val="1"/>
         </w:numPr>
       </w:pPr>
-      <w:bookmarkStart w:id="33" w:name="_Toc166705943"/>
+      <w:bookmarkStart w:id="39" w:name="_Toc166795943"/>
       <w:r>
         <w:t xml:space="preserve">Diagrama de </w:t>
       </w:r>
@@ -8801,7 +10221,7 @@
       <w:r>
         <w:t>Base de datos</w:t>
       </w:r>
-      <w:bookmarkEnd w:id="33"/>
+      <w:bookmarkEnd w:id="39"/>
     </w:p>
     <w:p/>
     <w:p/>
@@ -8857,15 +10277,431 @@
     <w:p/>
     <w:p/>
     <w:p>
+      <w:r>
+        <w:br w:type="page"/>
+      </w:r>
+    </w:p>
+    <w:p>
+      <w:pPr>
+        <w:pStyle w:val="Ttulo2"/>
+      </w:pPr>
+      <w:bookmarkStart w:id="40" w:name="_Toc166795944"/>
+      <w:r>
+        <w:lastRenderedPageBreak/>
+        <w:t>Problemas/Dificultades</w:t>
+      </w:r>
+      <w:bookmarkEnd w:id="40"/>
+    </w:p>
+    <w:p>
+      <w:pPr>
+        <w:jc w:val="both"/>
+      </w:pPr>
+    </w:p>
+    <w:p>
+      <w:pPr>
+        <w:spacing w:line="360" w:lineRule="auto"/>
+        <w:jc w:val="both"/>
+        <w:rPr>
+          <w:rFonts w:ascii="Arial" w:hAnsi="Arial" w:cs="Arial"/>
+          <w:bCs/>
+        </w:rPr>
+      </w:pPr>
+      <w:r>
+        <w:rPr>
+          <w:rFonts w:ascii="Arial" w:hAnsi="Arial" w:cs="Arial"/>
+          <w:bCs/>
+        </w:rPr>
+        <w:t xml:space="preserve">Las principales dificultades que he </w:t>
+      </w:r>
+      <w:r>
+        <w:rPr>
+          <w:rFonts w:ascii="Arial" w:hAnsi="Arial" w:cs="Arial"/>
+          <w:bCs/>
+        </w:rPr>
+        <w:t xml:space="preserve">tenido han sido a la hora de realizar el diseño, </w:t>
+      </w:r>
+      <w:proofErr w:type="gramStart"/>
+      <w:r>
+        <w:rPr>
+          <w:rFonts w:ascii="Arial" w:hAnsi="Arial" w:cs="Arial"/>
+          <w:bCs/>
+        </w:rPr>
+        <w:t>habían</w:t>
+      </w:r>
+      <w:proofErr w:type="gramEnd"/>
+      <w:r>
+        <w:rPr>
+          <w:rFonts w:ascii="Arial" w:hAnsi="Arial" w:cs="Arial"/>
+          <w:bCs/>
+        </w:rPr>
+        <w:t xml:space="preserve"> estilos que se complicaban</w:t>
+      </w:r>
+      <w:r>
+        <w:rPr>
+          <w:rFonts w:ascii="Arial" w:hAnsi="Arial" w:cs="Arial"/>
+          <w:bCs/>
+        </w:rPr>
+        <w:t xml:space="preserve"> y a la hora de hacer el </w:t>
+      </w:r>
+      <w:proofErr w:type="spellStart"/>
+      <w:r>
+        <w:rPr>
+          <w:rFonts w:ascii="Arial" w:hAnsi="Arial" w:cs="Arial"/>
+          <w:bCs/>
+        </w:rPr>
+        <w:t>frontend</w:t>
+      </w:r>
+      <w:proofErr w:type="spellEnd"/>
+      <w:r>
+        <w:rPr>
+          <w:rFonts w:ascii="Arial" w:hAnsi="Arial" w:cs="Arial"/>
+          <w:bCs/>
+        </w:rPr>
+        <w:t xml:space="preserve"> aplicar esos estilos porque crea etiquetas propias a la hora de compartir los componentes.</w:t>
+      </w:r>
+    </w:p>
+    <w:p>
+      <w:pPr>
+        <w:spacing w:line="360" w:lineRule="auto"/>
+        <w:jc w:val="both"/>
+        <w:rPr>
+          <w:rFonts w:ascii="Arial" w:hAnsi="Arial" w:cs="Arial"/>
+          <w:bCs/>
+        </w:rPr>
+      </w:pPr>
+    </w:p>
+    <w:p>
+      <w:pPr>
+        <w:spacing w:line="360" w:lineRule="auto"/>
+        <w:jc w:val="both"/>
+        <w:rPr>
+          <w:rFonts w:ascii="Arial" w:hAnsi="Arial" w:cs="Arial"/>
+        </w:rPr>
+      </w:pPr>
+      <w:r>
+        <w:rPr>
+          <w:rFonts w:ascii="Arial" w:hAnsi="Arial" w:cs="Arial"/>
+        </w:rPr>
+        <w:t>Ta</w:t>
+      </w:r>
+      <w:r>
+        <w:rPr>
+          <w:rFonts w:ascii="Arial" w:hAnsi="Arial" w:cs="Arial"/>
+        </w:rPr>
+        <w:t xml:space="preserve">mbién he llegado a tener problemas a la hora de utilizar los </w:t>
+      </w:r>
+      <w:proofErr w:type="spellStart"/>
+      <w:r>
+        <w:rPr>
+          <w:rFonts w:ascii="Arial" w:hAnsi="Arial" w:cs="Arial"/>
+        </w:rPr>
+        <w:t>services</w:t>
+      </w:r>
+      <w:proofErr w:type="spellEnd"/>
+      <w:r>
+        <w:rPr>
+          <w:rFonts w:ascii="Arial" w:hAnsi="Arial" w:cs="Arial"/>
+        </w:rPr>
+        <w:t xml:space="preserve"> en el </w:t>
+      </w:r>
+      <w:proofErr w:type="spellStart"/>
+      <w:r>
+        <w:rPr>
+          <w:rFonts w:ascii="Arial" w:hAnsi="Arial" w:cs="Arial"/>
+        </w:rPr>
+        <w:t>frontend</w:t>
+      </w:r>
+      <w:proofErr w:type="spellEnd"/>
+      <w:r>
+        <w:rPr>
+          <w:rFonts w:ascii="Arial" w:hAnsi="Arial" w:cs="Arial"/>
+        </w:rPr>
+        <w:t xml:space="preserve">, debido a que llegaban a la línea de la conexión y no pasaba de ahí, pero solo </w:t>
+      </w:r>
+      <w:proofErr w:type="spellStart"/>
+      <w:r>
+        <w:rPr>
+          <w:rFonts w:ascii="Arial" w:hAnsi="Arial" w:cs="Arial"/>
+        </w:rPr>
+        <w:t>hacia</w:t>
+      </w:r>
+      <w:proofErr w:type="spellEnd"/>
+      <w:r>
+        <w:rPr>
+          <w:rFonts w:ascii="Arial" w:hAnsi="Arial" w:cs="Arial"/>
+        </w:rPr>
+        <w:t xml:space="preserve"> falta suscribirse a ese evento.</w:t>
+      </w:r>
+    </w:p>
+    <w:p>
+      <w:pPr>
+        <w:jc w:val="both"/>
+      </w:pPr>
+    </w:p>
+    <w:p>
+      <w:pPr>
+        <w:jc w:val="both"/>
+      </w:pPr>
+    </w:p>
+    <w:p>
+      <w:pPr>
+        <w:pStyle w:val="Ttulo2"/>
+      </w:pPr>
+      <w:bookmarkStart w:id="41" w:name="_Toc166795945"/>
+      <w:r>
+        <w:t>Resultados Obtenidos</w:t>
+      </w:r>
+      <w:bookmarkEnd w:id="41"/>
+    </w:p>
+    <w:p>
+      <w:pPr>
+        <w:jc w:val="both"/>
+      </w:pPr>
+    </w:p>
+    <w:p>
+      <w:pPr>
+        <w:spacing w:line="360" w:lineRule="auto"/>
+        <w:jc w:val="both"/>
+        <w:rPr>
+          <w:rFonts w:ascii="Arial" w:hAnsi="Arial" w:cs="Arial"/>
+          <w:bCs/>
+        </w:rPr>
+      </w:pPr>
+      <w:r>
+        <w:rPr>
+          <w:rFonts w:ascii="Arial" w:hAnsi="Arial" w:cs="Arial"/>
+          <w:bCs/>
+        </w:rPr>
+        <w:t xml:space="preserve">A pesar de las dificultades mencionadas anteriormente, </w:t>
+      </w:r>
+      <w:r>
+        <w:rPr>
+          <w:rFonts w:ascii="Arial" w:hAnsi="Arial" w:cs="Arial"/>
+          <w:bCs/>
+        </w:rPr>
+        <w:t>el proyecto ha sido</w:t>
+      </w:r>
+      <w:r>
+        <w:rPr>
+          <w:rFonts w:ascii="Arial" w:hAnsi="Arial" w:cs="Arial"/>
+          <w:bCs/>
+        </w:rPr>
+        <w:t xml:space="preserve"> realiza</w:t>
+      </w:r>
+      <w:r>
+        <w:rPr>
+          <w:rFonts w:ascii="Arial" w:hAnsi="Arial" w:cs="Arial"/>
+          <w:bCs/>
+        </w:rPr>
+        <w:t>do con éxito</w:t>
+      </w:r>
+      <w:r>
+        <w:rPr>
+          <w:rFonts w:ascii="Arial" w:hAnsi="Arial" w:cs="Arial"/>
+          <w:bCs/>
+        </w:rPr>
+        <w:t xml:space="preserve"> </w:t>
+      </w:r>
+      <w:r>
+        <w:rPr>
+          <w:rFonts w:ascii="Arial" w:hAnsi="Arial" w:cs="Arial"/>
+          <w:bCs/>
+        </w:rPr>
+        <w:t>en la creación de una plataforma web completa y funcional. Se ha logrado realizar</w:t>
+      </w:r>
+      <w:r>
+        <w:rPr>
+          <w:rFonts w:ascii="Arial" w:hAnsi="Arial" w:cs="Arial"/>
+          <w:bCs/>
+        </w:rPr>
+        <w:t xml:space="preserve"> un </w:t>
+      </w:r>
+      <w:proofErr w:type="spellStart"/>
+      <w:r>
+        <w:rPr>
+          <w:rFonts w:ascii="Arial" w:hAnsi="Arial" w:cs="Arial"/>
+          <w:bCs/>
+        </w:rPr>
+        <w:t>backend</w:t>
+      </w:r>
+      <w:proofErr w:type="spellEnd"/>
+      <w:r>
+        <w:rPr>
+          <w:rFonts w:ascii="Arial" w:hAnsi="Arial" w:cs="Arial"/>
+          <w:bCs/>
+        </w:rPr>
+        <w:t xml:space="preserve"> en java </w:t>
+      </w:r>
+      <w:r>
+        <w:rPr>
+          <w:rFonts w:ascii="Arial" w:hAnsi="Arial" w:cs="Arial"/>
+          <w:bCs/>
+        </w:rPr>
+        <w:t>S</w:t>
+      </w:r>
+      <w:r>
+        <w:rPr>
+          <w:rFonts w:ascii="Arial" w:hAnsi="Arial" w:cs="Arial"/>
+          <w:bCs/>
+        </w:rPr>
+        <w:t>pring,</w:t>
+      </w:r>
+      <w:r>
+        <w:rPr>
+          <w:rFonts w:ascii="Arial" w:hAnsi="Arial" w:cs="Arial"/>
+          <w:bCs/>
+        </w:rPr>
+        <w:t xml:space="preserve"> con una base sólida para la lógica y la gestión de datos.</w:t>
+      </w:r>
+    </w:p>
+    <w:p>
+      <w:pPr>
+        <w:spacing w:line="360" w:lineRule="auto"/>
+        <w:jc w:val="both"/>
+        <w:rPr>
+          <w:rFonts w:ascii="Arial" w:hAnsi="Arial" w:cs="Arial"/>
+          <w:bCs/>
+        </w:rPr>
+      </w:pPr>
+    </w:p>
+    <w:p>
+      <w:pPr>
+        <w:spacing w:line="360" w:lineRule="auto"/>
+        <w:jc w:val="both"/>
+        <w:rPr>
+          <w:rFonts w:ascii="Arial" w:hAnsi="Arial" w:cs="Arial"/>
+          <w:bCs/>
+        </w:rPr>
+      </w:pPr>
+      <w:r>
+        <w:rPr>
+          <w:rFonts w:ascii="Arial" w:hAnsi="Arial" w:cs="Arial"/>
+          <w:bCs/>
+        </w:rPr>
+        <w:t xml:space="preserve">En cuanto al </w:t>
+      </w:r>
+      <w:proofErr w:type="spellStart"/>
+      <w:r>
+        <w:rPr>
+          <w:rFonts w:ascii="Arial" w:hAnsi="Arial" w:cs="Arial"/>
+          <w:bCs/>
+        </w:rPr>
+        <w:t>frontend</w:t>
+      </w:r>
+      <w:proofErr w:type="spellEnd"/>
+      <w:r>
+        <w:rPr>
+          <w:rFonts w:ascii="Arial" w:hAnsi="Arial" w:cs="Arial"/>
+          <w:bCs/>
+        </w:rPr>
+        <w:t>, se ha empleado una combinación de tecnologías que incluyen HTML, CSS y Bootstrap para diseñar una interfaz de usuario atractiva y responsiva</w:t>
+      </w:r>
+      <w:r>
+        <w:rPr>
+          <w:rFonts w:ascii="Arial" w:hAnsi="Arial" w:cs="Arial"/>
+          <w:bCs/>
+        </w:rPr>
+        <w:t>.</w:t>
+      </w:r>
+    </w:p>
+    <w:p>
+      <w:pPr>
+        <w:spacing w:line="360" w:lineRule="auto"/>
+        <w:jc w:val="both"/>
+        <w:rPr>
+          <w:rFonts w:ascii="Arial" w:hAnsi="Arial" w:cs="Arial"/>
+          <w:bCs/>
+        </w:rPr>
+      </w:pPr>
+    </w:p>
+    <w:p>
+      <w:pPr>
+        <w:spacing w:line="360" w:lineRule="auto"/>
+        <w:jc w:val="both"/>
+        <w:rPr>
+          <w:rFonts w:ascii="Arial" w:hAnsi="Arial" w:cs="Arial"/>
+          <w:bCs/>
+        </w:rPr>
+      </w:pPr>
+      <w:r>
+        <w:rPr>
+          <w:rFonts w:ascii="Arial" w:hAnsi="Arial" w:cs="Arial"/>
+          <w:bCs/>
+        </w:rPr>
+        <w:t xml:space="preserve">Además, se ha integrado Angular para la construcción del </w:t>
+      </w:r>
+      <w:proofErr w:type="spellStart"/>
+      <w:r>
+        <w:rPr>
+          <w:rFonts w:ascii="Arial" w:hAnsi="Arial" w:cs="Arial"/>
+          <w:bCs/>
+        </w:rPr>
+        <w:t>frontend</w:t>
+      </w:r>
+      <w:proofErr w:type="spellEnd"/>
+      <w:r>
+        <w:rPr>
+          <w:rFonts w:ascii="Arial" w:hAnsi="Arial" w:cs="Arial"/>
+          <w:bCs/>
+        </w:rPr>
+        <w:t xml:space="preserve">, lo que ha permitido una comunicación eficiente entre el </w:t>
+      </w:r>
+      <w:proofErr w:type="spellStart"/>
+      <w:r>
+        <w:rPr>
+          <w:rFonts w:ascii="Arial" w:hAnsi="Arial" w:cs="Arial"/>
+          <w:bCs/>
+        </w:rPr>
+        <w:t>frontend</w:t>
+      </w:r>
+      <w:proofErr w:type="spellEnd"/>
+      <w:r>
+        <w:rPr>
+          <w:rFonts w:ascii="Arial" w:hAnsi="Arial" w:cs="Arial"/>
+          <w:bCs/>
+        </w:rPr>
+        <w:t xml:space="preserve"> y el </w:t>
+      </w:r>
+      <w:proofErr w:type="spellStart"/>
+      <w:r>
+        <w:rPr>
+          <w:rFonts w:ascii="Arial" w:hAnsi="Arial" w:cs="Arial"/>
+          <w:bCs/>
+        </w:rPr>
+        <w:t>backend</w:t>
+      </w:r>
+      <w:proofErr w:type="spellEnd"/>
+      <w:r>
+        <w:rPr>
+          <w:rFonts w:ascii="Arial" w:hAnsi="Arial" w:cs="Arial"/>
+          <w:bCs/>
+        </w:rPr>
+        <w:t>, facilitando la creación y la implementación de interfaces y componentes facilitando su desarrollo.</w:t>
+      </w:r>
+    </w:p>
+    <w:p>
+      <w:pPr>
+        <w:jc w:val="both"/>
+      </w:pPr>
+      <w:r>
+        <w:br w:type="page"/>
+      </w:r>
+    </w:p>
+    <w:p>
+      <w:pPr>
+        <w:jc w:val="both"/>
+      </w:pPr>
+    </w:p>
+    <w:p/>
+    <w:p>
       <w:pPr>
         <w:pStyle w:val="Ttulo1"/>
       </w:pPr>
-      <w:bookmarkStart w:id="34" w:name="_Toc166705944"/>
-      <w:r>
-        <w:lastRenderedPageBreak/>
+      <w:bookmarkStart w:id="42" w:name="_Toc166795946"/>
+      <w:r>
         <w:t>Conclusiones</w:t>
       </w:r>
-      <w:bookmarkEnd w:id="34"/>
+      <w:bookmarkEnd w:id="42"/>
     </w:p>
     <w:p/>
     <w:p>
@@ -9117,11 +10953,11 @@
       <w:pPr>
         <w:pStyle w:val="Ttulo1"/>
       </w:pPr>
-      <w:bookmarkStart w:id="35" w:name="_Toc166705945"/>
+      <w:bookmarkStart w:id="43" w:name="_Toc166795947"/>
       <w:r>
         <w:t>Líneas futuras de trabajo</w:t>
       </w:r>
-      <w:bookmarkEnd w:id="35"/>
+      <w:bookmarkEnd w:id="43"/>
     </w:p>
     <w:p>
       <w:pPr>
@@ -9180,12 +11016,12 @@
       <w:pPr>
         <w:pStyle w:val="Ttulo1"/>
       </w:pPr>
-      <w:bookmarkStart w:id="36" w:name="_Toc166705946"/>
+      <w:bookmarkStart w:id="44" w:name="_Toc166795948"/>
       <w:r>
         <w:lastRenderedPageBreak/>
         <w:t>Bibliografía</w:t>
       </w:r>
-      <w:bookmarkEnd w:id="36"/>
+      <w:bookmarkEnd w:id="44"/>
     </w:p>
     <w:p/>
     <w:p/>
@@ -9196,12 +11032,14 @@
           <w:rFonts w:ascii="Arial" w:hAnsi="Arial" w:cs="Arial"/>
         </w:rPr>
       </w:pPr>
+      <w:proofErr w:type="spellStart"/>
       <w:r>
         <w:rPr>
           <w:rFonts w:ascii="Arial" w:hAnsi="Arial" w:cs="Arial"/>
         </w:rPr>
         <w:t>Mapstruc</w:t>
       </w:r>
+      <w:proofErr w:type="spellEnd"/>
       <w:r>
         <w:rPr>
           <w:rFonts w:ascii="Arial" w:hAnsi="Arial" w:cs="Arial"/>
@@ -9220,12 +11058,14 @@
         </w:rPr>
         <w:t xml:space="preserve"> </w:t>
       </w:r>
+      <w:proofErr w:type="spellStart"/>
       <w:r>
         <w:rPr>
           <w:rFonts w:ascii="Arial" w:hAnsi="Arial" w:cs="Arial"/>
         </w:rPr>
         <w:t>Mapstruc</w:t>
       </w:r>
+      <w:proofErr w:type="spellEnd"/>
       <w:r>
         <w:rPr>
           <w:rFonts w:ascii="Arial" w:hAnsi="Arial" w:cs="Arial"/>
@@ -9258,24 +11098,28 @@
           <w:rFonts w:ascii="Arial" w:hAnsi="Arial" w:cs="Arial"/>
         </w:rPr>
       </w:pPr>
+      <w:proofErr w:type="spellStart"/>
       <w:r>
         <w:rPr>
           <w:rFonts w:ascii="Arial" w:hAnsi="Arial" w:cs="Arial"/>
         </w:rPr>
         <w:t>Github</w:t>
       </w:r>
+      <w:proofErr w:type="spellEnd"/>
       <w:r>
         <w:rPr>
           <w:rFonts w:ascii="Arial" w:hAnsi="Arial" w:cs="Arial"/>
         </w:rPr>
         <w:t xml:space="preserve">. (2022). Documentación </w:t>
       </w:r>
+      <w:proofErr w:type="spellStart"/>
       <w:r>
         <w:rPr>
           <w:rFonts w:ascii="Arial" w:hAnsi="Arial" w:cs="Arial"/>
         </w:rPr>
         <w:t>Mapstruc</w:t>
       </w:r>
+      <w:proofErr w:type="spellEnd"/>
       <w:r>
         <w:rPr>
           <w:rFonts w:ascii="Arial" w:hAnsi="Arial" w:cs="Arial"/>
@@ -9341,15 +11185,25 @@
           <w:i/>
           <w:iCs/>
         </w:rPr>
-        <w:t>COMO CREAR UN CRUD #API con Spring Boot y MySQL en 40 Minutos</w:t>
-      </w:r>
+        <w:t xml:space="preserve">COMO CREAR UN CRUD #API con Spring </w:t>
+      </w:r>
+      <w:proofErr w:type="spellStart"/>
       <w:r>
         <w:rPr>
           <w:rFonts w:ascii="Arial" w:hAnsi="Arial" w:cs="Arial"/>
           <w:i/>
           <w:iCs/>
         </w:rPr>
-        <w:t xml:space="preserve"> </w:t>
+        <w:t>Boot</w:t>
+      </w:r>
+      <w:proofErr w:type="spellEnd"/>
+      <w:r>
+        <w:rPr>
+          <w:rFonts w:ascii="Arial" w:hAnsi="Arial" w:cs="Arial"/>
+          <w:i/>
+          <w:iCs/>
+        </w:rPr>
+        <w:t xml:space="preserve"> y MySQL en 40 Minutos </w:t>
       </w:r>
       <w:r>
         <w:rPr>
@@ -9413,19 +11267,45 @@
       <w:r>
         <w:t xml:space="preserve"> </w:t>
       </w:r>
+      <w:proofErr w:type="spellStart"/>
       <w:r>
         <w:rPr>
           <w:rFonts w:ascii="Arial" w:hAnsi="Arial" w:cs="Arial"/>
           <w:i/>
           <w:iCs/>
         </w:rPr>
-        <w:t>MapStruct | Spring Boot</w:t>
-      </w:r>
-      <w:r>
-        <w:rPr>
-          <w:rFonts w:ascii="Arial" w:hAnsi="Arial" w:cs="Arial"/>
-        </w:rPr>
-        <w:t>Archivo de video]. YouTube.</w:t>
+        <w:t>MapStruct</w:t>
+      </w:r>
+      <w:proofErr w:type="spellEnd"/>
+      <w:r>
+        <w:rPr>
+          <w:rFonts w:ascii="Arial" w:hAnsi="Arial" w:cs="Arial"/>
+          <w:i/>
+          <w:iCs/>
+        </w:rPr>
+        <w:t xml:space="preserve"> | Spring </w:t>
+      </w:r>
+      <w:proofErr w:type="spellStart"/>
+      <w:r>
+        <w:rPr>
+          <w:rFonts w:ascii="Arial" w:hAnsi="Arial" w:cs="Arial"/>
+          <w:i/>
+          <w:iCs/>
+        </w:rPr>
+        <w:t>Boot</w:t>
+      </w:r>
+      <w:r>
+        <w:rPr>
+          <w:rFonts w:ascii="Arial" w:hAnsi="Arial" w:cs="Arial"/>
+        </w:rPr>
+        <w:t>Archivo</w:t>
+      </w:r>
+      <w:proofErr w:type="spellEnd"/>
+      <w:r>
+        <w:rPr>
+          <w:rFonts w:ascii="Arial" w:hAnsi="Arial" w:cs="Arial"/>
+        </w:rPr>
+        <w:t xml:space="preserve"> de video]. YouTube.</w:t>
       </w:r>
     </w:p>
     <w:p>
@@ -9460,17 +11340,33 @@
           <w:rFonts w:ascii="Arial" w:hAnsi="Arial" w:cs="Arial"/>
         </w:rPr>
       </w:pPr>
-      <w:r>
-        <w:rPr>
-          <w:rFonts w:ascii="Arial" w:hAnsi="Arial" w:cs="Arial"/>
-        </w:rPr>
-        <w:t>Code with Ahsan</w:t>
-      </w:r>
+      <w:proofErr w:type="spellStart"/>
+      <w:r>
+        <w:rPr>
+          <w:rFonts w:ascii="Arial" w:hAnsi="Arial" w:cs="Arial"/>
+        </w:rPr>
+        <w:t>Code</w:t>
+      </w:r>
+      <w:proofErr w:type="spellEnd"/>
       <w:r>
         <w:rPr>
           <w:rFonts w:ascii="Arial" w:hAnsi="Arial" w:cs="Arial"/>
         </w:rPr>
         <w:t xml:space="preserve"> </w:t>
+      </w:r>
+      <w:proofErr w:type="spellStart"/>
+      <w:r>
+        <w:rPr>
+          <w:rFonts w:ascii="Arial" w:hAnsi="Arial" w:cs="Arial"/>
+        </w:rPr>
+        <w:t>with</w:t>
+      </w:r>
+      <w:proofErr w:type="spellEnd"/>
+      <w:r>
+        <w:rPr>
+          <w:rFonts w:ascii="Arial" w:hAnsi="Arial" w:cs="Arial"/>
+        </w:rPr>
+        <w:t xml:space="preserve"> Ahsan </w:t>
       </w:r>
       <w:r>
         <w:rPr>
@@ -9498,8 +11394,72 @@
           <w:i/>
           <w:iCs/>
         </w:rPr>
-        <w:t>Angular 17 - Model Inputs - Two way data binding</w:t>
-      </w:r>
+        <w:t xml:space="preserve">Angular 17 - </w:t>
+      </w:r>
+      <w:proofErr w:type="spellStart"/>
+      <w:r>
+        <w:rPr>
+          <w:rFonts w:ascii="Arial" w:hAnsi="Arial" w:cs="Arial"/>
+          <w:i/>
+          <w:iCs/>
+        </w:rPr>
+        <w:t>Model</w:t>
+      </w:r>
+      <w:proofErr w:type="spellEnd"/>
+      <w:r>
+        <w:rPr>
+          <w:rFonts w:ascii="Arial" w:hAnsi="Arial" w:cs="Arial"/>
+          <w:i/>
+          <w:iCs/>
+        </w:rPr>
+        <w:t xml:space="preserve"> Inputs - </w:t>
+      </w:r>
+      <w:proofErr w:type="spellStart"/>
+      <w:r>
+        <w:rPr>
+          <w:rFonts w:ascii="Arial" w:hAnsi="Arial" w:cs="Arial"/>
+          <w:i/>
+          <w:iCs/>
+        </w:rPr>
+        <w:t>Two</w:t>
+      </w:r>
+      <w:proofErr w:type="spellEnd"/>
+      <w:r>
+        <w:rPr>
+          <w:rFonts w:ascii="Arial" w:hAnsi="Arial" w:cs="Arial"/>
+          <w:i/>
+          <w:iCs/>
+        </w:rPr>
+        <w:t xml:space="preserve"> </w:t>
+      </w:r>
+      <w:proofErr w:type="spellStart"/>
+      <w:r>
+        <w:rPr>
+          <w:rFonts w:ascii="Arial" w:hAnsi="Arial" w:cs="Arial"/>
+          <w:i/>
+          <w:iCs/>
+        </w:rPr>
+        <w:t>way</w:t>
+      </w:r>
+      <w:proofErr w:type="spellEnd"/>
+      <w:r>
+        <w:rPr>
+          <w:rFonts w:ascii="Arial" w:hAnsi="Arial" w:cs="Arial"/>
+          <w:i/>
+          <w:iCs/>
+        </w:rPr>
+        <w:t xml:space="preserve"> data </w:t>
+      </w:r>
+      <w:proofErr w:type="spellStart"/>
+      <w:r>
+        <w:rPr>
+          <w:rFonts w:ascii="Arial" w:hAnsi="Arial" w:cs="Arial"/>
+          <w:i/>
+          <w:iCs/>
+        </w:rPr>
+        <w:t>binding</w:t>
+      </w:r>
+      <w:proofErr w:type="spellEnd"/>
       <w:r>
         <w:rPr>
           <w:rFonts w:ascii="Arial" w:hAnsi="Arial" w:cs="Arial"/>
@@ -9547,12 +11507,28 @@
           <w:rFonts w:ascii="Arial" w:hAnsi="Arial" w:cs="Arial"/>
         </w:rPr>
       </w:pPr>
-      <w:r>
-        <w:rPr>
-          <w:rFonts w:ascii="Arial" w:hAnsi="Arial" w:cs="Arial"/>
-        </w:rPr>
-        <w:t>Leifer Mendez</w:t>
-      </w:r>
+      <w:proofErr w:type="spellStart"/>
+      <w:r>
+        <w:rPr>
+          <w:rFonts w:ascii="Arial" w:hAnsi="Arial" w:cs="Arial"/>
+        </w:rPr>
+        <w:t>Leifer</w:t>
+      </w:r>
+      <w:proofErr w:type="spellEnd"/>
+      <w:r>
+        <w:rPr>
+          <w:rFonts w:ascii="Arial" w:hAnsi="Arial" w:cs="Arial"/>
+        </w:rPr>
+        <w:t xml:space="preserve"> </w:t>
+      </w:r>
+      <w:proofErr w:type="spellStart"/>
+      <w:r>
+        <w:rPr>
+          <w:rFonts w:ascii="Arial" w:hAnsi="Arial" w:cs="Arial"/>
+        </w:rPr>
+        <w:t>Mendez</w:t>
+      </w:r>
+      <w:proofErr w:type="spellEnd"/>
       <w:r>
         <w:rPr>
           <w:rFonts w:ascii="Arial" w:hAnsi="Arial" w:cs="Arial"/>
@@ -9577,8 +11553,18 @@
           <w:i/>
           <w:iCs/>
         </w:rPr>
-        <w:t>¿Cómo PASAR (emitir) DATOS entre un COMPONENTE A OTRO EN ANGULAR con SERVICIO ?</w:t>
-      </w:r>
+        <w:t xml:space="preserve">¿Cómo PASAR (emitir) DATOS entre un COMPONENTE A OTRO EN ANGULAR con </w:t>
+      </w:r>
+      <w:proofErr w:type="gramStart"/>
+      <w:r>
+        <w:rPr>
+          <w:rFonts w:ascii="Arial" w:hAnsi="Arial" w:cs="Arial"/>
+          <w:i/>
+          <w:iCs/>
+        </w:rPr>
+        <w:t>SERVICIO ?</w:t>
+      </w:r>
+      <w:proofErr w:type="gramEnd"/>
       <w:r>
         <w:rPr>
           <w:rFonts w:ascii="Segoe UI Emoji" w:hAnsi="Segoe UI Emoji" w:cs="Segoe UI Emoji"/>
@@ -9654,11 +11640,33 @@
           <w:rFonts w:ascii="Arial" w:hAnsi="Arial" w:cs="Arial"/>
         </w:rPr>
       </w:pPr>
-      <w:r>
-        <w:rPr>
-          <w:rFonts w:ascii="Arial" w:hAnsi="Arial" w:cs="Arial"/>
-        </w:rPr>
-        <w:t>Cem Eygi Media</w:t>
+      <w:proofErr w:type="spellStart"/>
+      <w:r>
+        <w:rPr>
+          <w:rFonts w:ascii="Arial" w:hAnsi="Arial" w:cs="Arial"/>
+        </w:rPr>
+        <w:t>Cem</w:t>
+      </w:r>
+      <w:proofErr w:type="spellEnd"/>
+      <w:r>
+        <w:rPr>
+          <w:rFonts w:ascii="Arial" w:hAnsi="Arial" w:cs="Arial"/>
+        </w:rPr>
+        <w:t xml:space="preserve"> </w:t>
+      </w:r>
+      <w:proofErr w:type="spellStart"/>
+      <w:r>
+        <w:rPr>
+          <w:rFonts w:ascii="Arial" w:hAnsi="Arial" w:cs="Arial"/>
+        </w:rPr>
+        <w:t>Eygi</w:t>
+      </w:r>
+      <w:proofErr w:type="spellEnd"/>
+      <w:r>
+        <w:rPr>
+          <w:rFonts w:ascii="Arial" w:hAnsi="Arial" w:cs="Arial"/>
+        </w:rPr>
+        <w:t xml:space="preserve"> Media</w:t>
       </w:r>
       <w:r>
         <w:rPr>
@@ -9672,8 +11680,108 @@
           <w:i/>
           <w:iCs/>
         </w:rPr>
-        <w:t>Angular NgModel Two Way Data Binding with Example</w:t>
-      </w:r>
+        <w:t xml:space="preserve">Angular </w:t>
+      </w:r>
+      <w:proofErr w:type="spellStart"/>
+      <w:r>
+        <w:rPr>
+          <w:rFonts w:ascii="Arial" w:hAnsi="Arial" w:cs="Arial"/>
+          <w:i/>
+          <w:iCs/>
+        </w:rPr>
+        <w:t>NgModel</w:t>
+      </w:r>
+      <w:proofErr w:type="spellEnd"/>
+      <w:r>
+        <w:rPr>
+          <w:rFonts w:ascii="Arial" w:hAnsi="Arial" w:cs="Arial"/>
+          <w:i/>
+          <w:iCs/>
+        </w:rPr>
+        <w:t xml:space="preserve"> </w:t>
+      </w:r>
+      <w:proofErr w:type="spellStart"/>
+      <w:r>
+        <w:rPr>
+          <w:rFonts w:ascii="Arial" w:hAnsi="Arial" w:cs="Arial"/>
+          <w:i/>
+          <w:iCs/>
+        </w:rPr>
+        <w:t>Two</w:t>
+      </w:r>
+      <w:proofErr w:type="spellEnd"/>
+      <w:r>
+        <w:rPr>
+          <w:rFonts w:ascii="Arial" w:hAnsi="Arial" w:cs="Arial"/>
+          <w:i/>
+          <w:iCs/>
+        </w:rPr>
+        <w:t xml:space="preserve"> </w:t>
+      </w:r>
+      <w:proofErr w:type="spellStart"/>
+      <w:r>
+        <w:rPr>
+          <w:rFonts w:ascii="Arial" w:hAnsi="Arial" w:cs="Arial"/>
+          <w:i/>
+          <w:iCs/>
+        </w:rPr>
+        <w:t>Way</w:t>
+      </w:r>
+      <w:proofErr w:type="spellEnd"/>
+      <w:r>
+        <w:rPr>
+          <w:rFonts w:ascii="Arial" w:hAnsi="Arial" w:cs="Arial"/>
+          <w:i/>
+          <w:iCs/>
+        </w:rPr>
+        <w:t xml:space="preserve"> Data </w:t>
+      </w:r>
+      <w:proofErr w:type="spellStart"/>
+      <w:r>
+        <w:rPr>
+          <w:rFonts w:ascii="Arial" w:hAnsi="Arial" w:cs="Arial"/>
+          <w:i/>
+          <w:iCs/>
+        </w:rPr>
+        <w:t>Binding</w:t>
+      </w:r>
+      <w:proofErr w:type="spellEnd"/>
+      <w:r>
+        <w:rPr>
+          <w:rFonts w:ascii="Arial" w:hAnsi="Arial" w:cs="Arial"/>
+          <w:i/>
+          <w:iCs/>
+        </w:rPr>
+        <w:t xml:space="preserve"> </w:t>
+      </w:r>
+      <w:proofErr w:type="spellStart"/>
+      <w:r>
+        <w:rPr>
+          <w:rFonts w:ascii="Arial" w:hAnsi="Arial" w:cs="Arial"/>
+          <w:i/>
+          <w:iCs/>
+        </w:rPr>
+        <w:t>with</w:t>
+      </w:r>
+      <w:proofErr w:type="spellEnd"/>
+      <w:r>
+        <w:rPr>
+          <w:rFonts w:ascii="Arial" w:hAnsi="Arial" w:cs="Arial"/>
+          <w:i/>
+          <w:iCs/>
+        </w:rPr>
+        <w:t xml:space="preserve"> </w:t>
+      </w:r>
+      <w:proofErr w:type="spellStart"/>
+      <w:r>
+        <w:rPr>
+          <w:rFonts w:ascii="Arial" w:hAnsi="Arial" w:cs="Arial"/>
+          <w:i/>
+          <w:iCs/>
+        </w:rPr>
+        <w:t>Example</w:t>
+      </w:r>
+      <w:proofErr w:type="spellEnd"/>
       <w:r>
         <w:rPr>
           <w:rFonts w:ascii="Arial" w:hAnsi="Arial" w:cs="Arial"/>
@@ -9717,11 +11825,19 @@
           <w:rFonts w:ascii="Arial" w:hAnsi="Arial" w:cs="Arial"/>
         </w:rPr>
       </w:pPr>
-      <w:r>
-        <w:rPr>
-          <w:rFonts w:ascii="Arial" w:hAnsi="Arial" w:cs="Arial"/>
-        </w:rPr>
-        <w:t>Coders Free</w:t>
+      <w:proofErr w:type="spellStart"/>
+      <w:r>
+        <w:rPr>
+          <w:rFonts w:ascii="Arial" w:hAnsi="Arial" w:cs="Arial"/>
+        </w:rPr>
+        <w:t>Coders</w:t>
+      </w:r>
+      <w:proofErr w:type="spellEnd"/>
+      <w:r>
+        <w:rPr>
+          <w:rFonts w:ascii="Arial" w:hAnsi="Arial" w:cs="Arial"/>
+        </w:rPr>
+        <w:t xml:space="preserve"> Free</w:t>
       </w:r>
       <w:r>
         <w:rPr>
@@ -9747,15 +11863,43 @@
           <w:i/>
           <w:iCs/>
         </w:rPr>
-        <w:t>18 - Formularios reactivos (FormGroup) | Curso aprende Angular desde cero | Coders Free</w:t>
-      </w:r>
+        <w:t>18 - Formularios reactivos (</w:t>
+      </w:r>
+      <w:proofErr w:type="spellStart"/>
       <w:r>
         <w:rPr>
           <w:rFonts w:ascii="Arial" w:hAnsi="Arial" w:cs="Arial"/>
           <w:i/>
           <w:iCs/>
         </w:rPr>
-        <w:t xml:space="preserve"> </w:t>
+        <w:t>FormGroup</w:t>
+      </w:r>
+      <w:proofErr w:type="spellEnd"/>
+      <w:r>
+        <w:rPr>
+          <w:rFonts w:ascii="Arial" w:hAnsi="Arial" w:cs="Arial"/>
+          <w:i/>
+          <w:iCs/>
+        </w:rPr>
+        <w:t xml:space="preserve">) | Curso aprende Angular desde cero | </w:t>
+      </w:r>
+      <w:proofErr w:type="spellStart"/>
+      <w:r>
+        <w:rPr>
+          <w:rFonts w:ascii="Arial" w:hAnsi="Arial" w:cs="Arial"/>
+          <w:i/>
+          <w:iCs/>
+        </w:rPr>
+        <w:t>Coders</w:t>
+      </w:r>
+      <w:proofErr w:type="spellEnd"/>
+      <w:r>
+        <w:rPr>
+          <w:rFonts w:ascii="Arial" w:hAnsi="Arial" w:cs="Arial"/>
+          <w:i/>
+          <w:iCs/>
+        </w:rPr>
+        <w:t xml:space="preserve"> Free </w:t>
       </w:r>
       <w:r>
         <w:rPr>
@@ -13603,7 +15747,7 @@
   <w:style w:type="paragraph" w:default="1" w:styleId="Normal">
     <w:name w:val="Normal"/>
     <w:qFormat/>
-    <w:rsid w:val="00DB2961"/>
+    <w:rsid w:val="00690516"/>
   </w:style>
   <w:style w:type="paragraph" w:styleId="Ttulo1">
     <w:name w:val="heading 1"/>
@@ -14552,10 +16696,30 @@
 </file>
 
 <file path=customXml/item1.xml><?xml version="1.0" encoding="utf-8"?>
+<?mso-contentType ?>
+<FormTemplates xmlns="http://schemas.microsoft.com/sharepoint/v3/contenttype/forms">
+  <Display>DocumentLibraryForm</Display>
+  <Edit>DocumentLibraryForm</Edit>
+  <New>DocumentLibraryForm</New>
+</FormTemplates>
+</file>
+
+<file path=customXml/item2.xml><?xml version="1.0" encoding="utf-8"?>
+<p:properties xmlns:p="http://schemas.microsoft.com/office/2006/metadata/properties" xmlns:xsi="http://www.w3.org/2001/XMLSchema-instance" xmlns:pc="http://schemas.microsoft.com/office/infopath/2007/PartnerControls">
+  <documentManagement>
+    <lcf76f155ced4ddcb4097134ff3c332f xmlns="8b3881d5-eafa-4483-baa5-d4eae5f847a4">
+      <Terms xmlns="http://schemas.microsoft.com/office/infopath/2007/PartnerControls"/>
+    </lcf76f155ced4ddcb4097134ff3c332f>
+    <TaxCatchAll xmlns="b50a10b0-6969-4316-8a82-2d697d7199da" xsi:nil="true"/>
+  </documentManagement>
+</p:properties>
+</file>
+
+<file path=customXml/item3.xml><?xml version="1.0" encoding="utf-8"?>
 <b:Sources xmlns:b="http://schemas.openxmlformats.org/officeDocument/2006/bibliography" xmlns="http://schemas.openxmlformats.org/officeDocument/2006/bibliography" SelectedStyle="/APASixthEditionOfficeOnline.xsl" StyleName="APA" Version="6"/>
 </file>
 
-<file path=customXml/item2.xml><?xml version="1.0" encoding="utf-8"?>
+<file path=customXml/item4.xml><?xml version="1.0" encoding="utf-8"?>
 <ct:contentTypeSchema xmlns:ct="http://schemas.microsoft.com/office/2006/metadata/contentType" xmlns:ma="http://schemas.microsoft.com/office/2006/metadata/properties/metaAttributes" ct:_="" ma:_="" ma:contentTypeName="Documento" ma:contentTypeID="0x01010013C50086375C0542BC0BFA4BB46D60C7" ma:contentTypeVersion="16" ma:contentTypeDescription="Crear nuevo documento." ma:contentTypeScope="" ma:versionID="b91f977212d5f3e86205c4ea0b00b3a0">
   <xsd:schema xmlns:xsd="http://www.w3.org/2001/XMLSchema" xmlns:xs="http://www.w3.org/2001/XMLSchema" xmlns:p="http://schemas.microsoft.com/office/2006/metadata/properties" xmlns:ns2="8b3881d5-eafa-4483-baa5-d4eae5f847a4" xmlns:ns3="b50a10b0-6969-4316-8a82-2d697d7199da" targetNamespace="http://schemas.microsoft.com/office/2006/metadata/properties" ma:root="true" ma:fieldsID="d251f4cee09825759781503c730ac3fa" ns2:_="" ns3:_="">
     <xsd:import namespace="8b3881d5-eafa-4483-baa5-d4eae5f847a4"/>
@@ -14798,27 +16962,26 @@
 </ct:contentTypeSchema>
 </file>
 
-<file path=customXml/item3.xml><?xml version="1.0" encoding="utf-8"?>
-<?mso-contentType ?>
-<FormTemplates xmlns="http://schemas.microsoft.com/sharepoint/v3/contenttype/forms">
-  <Display>DocumentLibraryForm</Display>
-  <Edit>DocumentLibraryForm</Edit>
-  <New>DocumentLibraryForm</New>
-</FormTemplates>
+<file path=customXml/itemProps1.xml><?xml version="1.0" encoding="utf-8"?>
+<ds:datastoreItem xmlns:ds="http://schemas.openxmlformats.org/officeDocument/2006/customXml" ds:itemID="{656D4721-F3D7-432A-AD2E-855C1F3A4920}">
+  <ds:schemaRefs>
+    <ds:schemaRef ds:uri="http://schemas.microsoft.com/sharepoint/v3/contenttype/forms"/>
+  </ds:schemaRefs>
+</ds:datastoreItem>
 </file>
 
-<file path=customXml/item4.xml><?xml version="1.0" encoding="utf-8"?>
-<p:properties xmlns:p="http://schemas.microsoft.com/office/2006/metadata/properties" xmlns:xsi="http://www.w3.org/2001/XMLSchema-instance" xmlns:pc="http://schemas.microsoft.com/office/infopath/2007/PartnerControls">
-  <documentManagement>
-    <lcf76f155ced4ddcb4097134ff3c332f xmlns="8b3881d5-eafa-4483-baa5-d4eae5f847a4">
-      <Terms xmlns="http://schemas.microsoft.com/office/infopath/2007/PartnerControls"/>
-    </lcf76f155ced4ddcb4097134ff3c332f>
-    <TaxCatchAll xmlns="b50a10b0-6969-4316-8a82-2d697d7199da" xsi:nil="true"/>
-  </documentManagement>
-</p:properties>
+<file path=customXml/itemProps2.xml><?xml version="1.0" encoding="utf-8"?>
+<ds:datastoreItem xmlns:ds="http://schemas.openxmlformats.org/officeDocument/2006/customXml" ds:itemID="{87A94B13-B581-45C0-B8C5-87764BA570EA}">
+  <ds:schemaRefs>
+    <ds:schemaRef ds:uri="http://schemas.microsoft.com/office/2006/metadata/properties"/>
+    <ds:schemaRef ds:uri="http://schemas.microsoft.com/office/infopath/2007/PartnerControls"/>
+    <ds:schemaRef ds:uri="8b3881d5-eafa-4483-baa5-d4eae5f847a4"/>
+    <ds:schemaRef ds:uri="b50a10b0-6969-4316-8a82-2d697d7199da"/>
+  </ds:schemaRefs>
+</ds:datastoreItem>
 </file>
 
-<file path=customXml/itemProps1.xml><?xml version="1.0" encoding="utf-8"?>
+<file path=customXml/itemProps3.xml><?xml version="1.0" encoding="utf-8"?>
 <ds:datastoreItem xmlns:ds="http://schemas.openxmlformats.org/officeDocument/2006/customXml" ds:itemID="{40E5DF5F-9FA2-2347-A1D9-BFA4B76C8E53}">
   <ds:schemaRefs>
     <ds:schemaRef ds:uri="http://schemas.openxmlformats.org/officeDocument/2006/bibliography"/>
@@ -14826,7 +16989,7 @@
 </ds:datastoreItem>
 </file>
 
-<file path=customXml/itemProps2.xml><?xml version="1.0" encoding="utf-8"?>
+<file path=customXml/itemProps4.xml><?xml version="1.0" encoding="utf-8"?>
 <ds:datastoreItem xmlns:ds="http://schemas.openxmlformats.org/officeDocument/2006/customXml" ds:itemID="{F0E6B20D-D592-47E3-B9C2-940FBC28F490}">
   <ds:schemaRefs>
     <ds:schemaRef ds:uri="http://schemas.microsoft.com/office/2006/metadata/contentType"/>
@@ -14843,23 +17006,4 @@
     <ds:schemaRef ds:uri="http://schemas.microsoft.com/internal/obd"/>
   </ds:schemaRefs>
 </ds:datastoreItem>
-</file>
-
-<file path=customXml/itemProps3.xml><?xml version="1.0" encoding="utf-8"?>
-<ds:datastoreItem xmlns:ds="http://schemas.openxmlformats.org/officeDocument/2006/customXml" ds:itemID="{656D4721-F3D7-432A-AD2E-855C1F3A4920}">
-  <ds:schemaRefs>
-    <ds:schemaRef ds:uri="http://schemas.microsoft.com/sharepoint/v3/contenttype/forms"/>
-  </ds:schemaRefs>
-</ds:datastoreItem>
-</file>
-
-<file path=customXml/itemProps4.xml><?xml version="1.0" encoding="utf-8"?>
-<ds:datastoreItem xmlns:ds="http://schemas.openxmlformats.org/officeDocument/2006/customXml" ds:itemID="{87A94B13-B581-45C0-B8C5-87764BA570EA}">
-  <ds:schemaRefs>
-    <ds:schemaRef ds:uri="http://schemas.microsoft.com/office/2006/metadata/properties"/>
-    <ds:schemaRef ds:uri="http://schemas.microsoft.com/office/infopath/2007/PartnerControls"/>
-    <ds:schemaRef ds:uri="8b3881d5-eafa-4483-baa5-d4eae5f847a4"/>
-    <ds:schemaRef ds:uri="b50a10b0-6969-4316-8a82-2d697d7199da"/>
-  </ds:schemaRefs>
-</ds:datastoreItem>
 </file>
</xml_diff>